<commit_message>
more stuff added YAY
</commit_message>
<xml_diff>
--- a/Documentatie/documentatie.docx
+++ b/Documentatie/documentatie.docx
@@ -229,7 +229,6 @@
                 <v:path gradientshapeok="t" o:connecttype="rect"/>
               </v:shapetype>
               <v:shape id="Tekstvak 1" o:spid="_x0000_s1026" type="#_x0000_t202" style="position:absolute;margin-left:.4pt;margin-top:.4pt;width:428.9pt;height:2in;z-index:251659264;visibility:visible;mso-wrap-style:square;mso-width-percent:0;mso-wrap-distance-left:9pt;mso-wrap-distance-top:0;mso-wrap-distance-right:9pt;mso-wrap-distance-bottom:0;mso-position-horizontal:absolute;mso-position-horizontal-relative:text;mso-position-vertical:absolute;mso-position-vertical-relative:text;mso-width-percent:0;mso-width-relative:margin;v-text-anchor:top" o:gfxdata="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" filled="f" stroked="f">
-                <v:fill o:detectmouseclick="t"/>
                 <v:textbox style="mso-fit-shape-to-text:t">
                   <w:txbxContent>
                     <w:p>
@@ -455,16 +454,993 @@
           </w:r>
         </w:p>
         <w:p>
-          <w:fldSimple w:instr=" TOC \o &quot;1-3&quot; \h \z \u ">
-            <w:r>
-              <w:rPr>
-                <w:b/>
-                <w:bCs/>
-                <w:noProof/>
-              </w:rPr>
-              <w:t>Geen inhoudsopgavegegevens gevonden.</w:t>
-            </w:r>
-          </w:fldSimple>
+          <w:pPr>
+            <w:pStyle w:val="Inhopg2"/>
+            <w:tabs>
+              <w:tab w:val="left" w:pos="880"/>
+              <w:tab w:val="right" w:leader="dot" w:pos="9062"/>
+            </w:tabs>
+            <w:rPr>
+              <w:noProof/>
+            </w:rPr>
+          </w:pPr>
+          <w:r>
+            <w:fldChar w:fldCharType="begin"/>
+          </w:r>
+          <w:r>
+            <w:instrText xml:space="preserve"> TOC \o "1-3" \h \z \u </w:instrText>
+          </w:r>
+          <w:r>
+            <w:fldChar w:fldCharType="separate"/>
+          </w:r>
+          <w:hyperlink w:anchor="_Toc436294473" w:history="1">
+            <w:r>
+              <w:rPr>
+                <w:rStyle w:val="Hyperlink"/>
+                <w:noProof/>
+              </w:rPr>
+              <w:t>1.0</w:t>
+            </w:r>
+            <w:r>
+              <w:rPr>
+                <w:noProof/>
+              </w:rPr>
+              <w:t xml:space="preserve"> </w:t>
+            </w:r>
+            <w:r>
+              <w:rPr>
+                <w:rStyle w:val="Hyperlink"/>
+                <w:noProof/>
+              </w:rPr>
+              <w:t>Oriëntatie</w:t>
+            </w:r>
+            <w:r>
+              <w:rPr>
+                <w:noProof/>
+                <w:webHidden/>
+              </w:rPr>
+              <w:tab/>
+            </w:r>
+            <w:r>
+              <w:rPr>
+                <w:noProof/>
+                <w:webHidden/>
+              </w:rPr>
+              <w:fldChar w:fldCharType="begin"/>
+            </w:r>
+            <w:r>
+              <w:rPr>
+                <w:noProof/>
+                <w:webHidden/>
+              </w:rPr>
+              <w:instrText xml:space="preserve"> PAGEREF _Toc436294473 \h </w:instrText>
+            </w:r>
+            <w:r>
+              <w:rPr>
+                <w:noProof/>
+                <w:webHidden/>
+              </w:rPr>
+            </w:r>
+            <w:r>
+              <w:rPr>
+                <w:noProof/>
+                <w:webHidden/>
+              </w:rPr>
+              <w:fldChar w:fldCharType="separate"/>
+            </w:r>
+            <w:r>
+              <w:rPr>
+                <w:noProof/>
+                <w:webHidden/>
+              </w:rPr>
+              <w:t>3</w:t>
+            </w:r>
+            <w:r>
+              <w:rPr>
+                <w:noProof/>
+                <w:webHidden/>
+              </w:rPr>
+              <w:fldChar w:fldCharType="end"/>
+            </w:r>
+          </w:hyperlink>
+        </w:p>
+        <w:p>
+          <w:pPr>
+            <w:pStyle w:val="Inhopg2"/>
+            <w:tabs>
+              <w:tab w:val="right" w:leader="dot" w:pos="9062"/>
+            </w:tabs>
+            <w:rPr>
+              <w:noProof/>
+            </w:rPr>
+          </w:pPr>
+          <w:hyperlink w:anchor="_Toc436294474" w:history="1">
+            <w:r>
+              <w:rPr>
+                <w:rStyle w:val="Hyperlink"/>
+                <w:noProof/>
+              </w:rPr>
+              <w:t>1.1 interview met de klant</w:t>
+            </w:r>
+            <w:r>
+              <w:rPr>
+                <w:noProof/>
+                <w:webHidden/>
+              </w:rPr>
+              <w:tab/>
+            </w:r>
+            <w:r>
+              <w:rPr>
+                <w:noProof/>
+                <w:webHidden/>
+              </w:rPr>
+              <w:fldChar w:fldCharType="begin"/>
+            </w:r>
+            <w:r>
+              <w:rPr>
+                <w:noProof/>
+                <w:webHidden/>
+              </w:rPr>
+              <w:instrText xml:space="preserve"> PAGEREF _Toc436294474 \h </w:instrText>
+            </w:r>
+            <w:r>
+              <w:rPr>
+                <w:noProof/>
+                <w:webHidden/>
+              </w:rPr>
+            </w:r>
+            <w:r>
+              <w:rPr>
+                <w:noProof/>
+                <w:webHidden/>
+              </w:rPr>
+              <w:fldChar w:fldCharType="separate"/>
+            </w:r>
+            <w:r>
+              <w:rPr>
+                <w:noProof/>
+                <w:webHidden/>
+              </w:rPr>
+              <w:t>3</w:t>
+            </w:r>
+            <w:r>
+              <w:rPr>
+                <w:noProof/>
+                <w:webHidden/>
+              </w:rPr>
+              <w:fldChar w:fldCharType="end"/>
+            </w:r>
+          </w:hyperlink>
+        </w:p>
+        <w:p>
+          <w:pPr>
+            <w:pStyle w:val="Inhopg2"/>
+            <w:tabs>
+              <w:tab w:val="right" w:leader="dot" w:pos="9062"/>
+            </w:tabs>
+            <w:rPr>
+              <w:noProof/>
+            </w:rPr>
+          </w:pPr>
+          <w:hyperlink w:anchor="_Toc436294475" w:history="1">
+            <w:r>
+              <w:rPr>
+                <w:rStyle w:val="Hyperlink"/>
+                <w:noProof/>
+              </w:rPr>
+              <w:t>1.2 Uitwerking klantinterview</w:t>
+            </w:r>
+            <w:r>
+              <w:rPr>
+                <w:noProof/>
+                <w:webHidden/>
+              </w:rPr>
+              <w:tab/>
+            </w:r>
+            <w:r>
+              <w:rPr>
+                <w:noProof/>
+                <w:webHidden/>
+              </w:rPr>
+              <w:fldChar w:fldCharType="begin"/>
+            </w:r>
+            <w:r>
+              <w:rPr>
+                <w:noProof/>
+                <w:webHidden/>
+              </w:rPr>
+              <w:instrText xml:space="preserve"> PAGEREF _Toc436294475 \h </w:instrText>
+            </w:r>
+            <w:r>
+              <w:rPr>
+                <w:noProof/>
+                <w:webHidden/>
+              </w:rPr>
+            </w:r>
+            <w:r>
+              <w:rPr>
+                <w:noProof/>
+                <w:webHidden/>
+              </w:rPr>
+              <w:fldChar w:fldCharType="separate"/>
+            </w:r>
+            <w:r>
+              <w:rPr>
+                <w:noProof/>
+                <w:webHidden/>
+              </w:rPr>
+              <w:t>5</w:t>
+            </w:r>
+            <w:r>
+              <w:rPr>
+                <w:noProof/>
+                <w:webHidden/>
+              </w:rPr>
+              <w:fldChar w:fldCharType="end"/>
+            </w:r>
+          </w:hyperlink>
+        </w:p>
+        <w:p>
+          <w:pPr>
+            <w:pStyle w:val="Inhopg3"/>
+            <w:tabs>
+              <w:tab w:val="right" w:leader="dot" w:pos="9062"/>
+            </w:tabs>
+            <w:rPr>
+              <w:noProof/>
+            </w:rPr>
+          </w:pPr>
+          <w:hyperlink w:anchor="_Toc436294476" w:history="1">
+            <w:r>
+              <w:rPr>
+                <w:rStyle w:val="Hyperlink"/>
+                <w:noProof/>
+              </w:rPr>
+              <w:t>1.2.1 De huidige situatie</w:t>
+            </w:r>
+            <w:r>
+              <w:rPr>
+                <w:noProof/>
+                <w:webHidden/>
+              </w:rPr>
+              <w:tab/>
+            </w:r>
+            <w:r>
+              <w:rPr>
+                <w:noProof/>
+                <w:webHidden/>
+              </w:rPr>
+              <w:fldChar w:fldCharType="begin"/>
+            </w:r>
+            <w:r>
+              <w:rPr>
+                <w:noProof/>
+                <w:webHidden/>
+              </w:rPr>
+              <w:instrText xml:space="preserve"> PAGEREF _Toc436294476 \h </w:instrText>
+            </w:r>
+            <w:r>
+              <w:rPr>
+                <w:noProof/>
+                <w:webHidden/>
+              </w:rPr>
+            </w:r>
+            <w:r>
+              <w:rPr>
+                <w:noProof/>
+                <w:webHidden/>
+              </w:rPr>
+              <w:fldChar w:fldCharType="separate"/>
+            </w:r>
+            <w:r>
+              <w:rPr>
+                <w:noProof/>
+                <w:webHidden/>
+              </w:rPr>
+              <w:t>5</w:t>
+            </w:r>
+            <w:r>
+              <w:rPr>
+                <w:noProof/>
+                <w:webHidden/>
+              </w:rPr>
+              <w:fldChar w:fldCharType="end"/>
+            </w:r>
+          </w:hyperlink>
+        </w:p>
+        <w:p>
+          <w:pPr>
+            <w:pStyle w:val="Inhopg3"/>
+            <w:tabs>
+              <w:tab w:val="right" w:leader="dot" w:pos="9062"/>
+            </w:tabs>
+            <w:rPr>
+              <w:noProof/>
+            </w:rPr>
+          </w:pPr>
+          <w:hyperlink w:anchor="_Toc436294477" w:history="1">
+            <w:r>
+              <w:rPr>
+                <w:rStyle w:val="Hyperlink"/>
+                <w:noProof/>
+              </w:rPr>
+              <w:t>1.2.2 De problemen</w:t>
+            </w:r>
+            <w:r>
+              <w:rPr>
+                <w:noProof/>
+                <w:webHidden/>
+              </w:rPr>
+              <w:tab/>
+            </w:r>
+            <w:r>
+              <w:rPr>
+                <w:noProof/>
+                <w:webHidden/>
+              </w:rPr>
+              <w:fldChar w:fldCharType="begin"/>
+            </w:r>
+            <w:r>
+              <w:rPr>
+                <w:noProof/>
+                <w:webHidden/>
+              </w:rPr>
+              <w:instrText xml:space="preserve"> PAGEREF _Toc436294477 \h </w:instrText>
+            </w:r>
+            <w:r>
+              <w:rPr>
+                <w:noProof/>
+                <w:webHidden/>
+              </w:rPr>
+            </w:r>
+            <w:r>
+              <w:rPr>
+                <w:noProof/>
+                <w:webHidden/>
+              </w:rPr>
+              <w:fldChar w:fldCharType="separate"/>
+            </w:r>
+            <w:r>
+              <w:rPr>
+                <w:noProof/>
+                <w:webHidden/>
+              </w:rPr>
+              <w:t>5</w:t>
+            </w:r>
+            <w:r>
+              <w:rPr>
+                <w:noProof/>
+                <w:webHidden/>
+              </w:rPr>
+              <w:fldChar w:fldCharType="end"/>
+            </w:r>
+          </w:hyperlink>
+        </w:p>
+        <w:p>
+          <w:pPr>
+            <w:pStyle w:val="Inhopg1"/>
+            <w:tabs>
+              <w:tab w:val="right" w:leader="dot" w:pos="9062"/>
+            </w:tabs>
+            <w:rPr>
+              <w:noProof/>
+            </w:rPr>
+          </w:pPr>
+          <w:hyperlink w:anchor="_Toc436294478" w:history="1">
+            <w:r>
+              <w:rPr>
+                <w:rStyle w:val="Hyperlink"/>
+                <w:noProof/>
+              </w:rPr>
+              <w:t>2 Functioneel ontwerp</w:t>
+            </w:r>
+            <w:r>
+              <w:rPr>
+                <w:noProof/>
+                <w:webHidden/>
+              </w:rPr>
+              <w:tab/>
+            </w:r>
+            <w:r>
+              <w:rPr>
+                <w:noProof/>
+                <w:webHidden/>
+              </w:rPr>
+              <w:fldChar w:fldCharType="begin"/>
+            </w:r>
+            <w:r>
+              <w:rPr>
+                <w:noProof/>
+                <w:webHidden/>
+              </w:rPr>
+              <w:instrText xml:space="preserve"> PAGEREF _Toc436294478 \h </w:instrText>
+            </w:r>
+            <w:r>
+              <w:rPr>
+                <w:noProof/>
+                <w:webHidden/>
+              </w:rPr>
+            </w:r>
+            <w:r>
+              <w:rPr>
+                <w:noProof/>
+                <w:webHidden/>
+              </w:rPr>
+              <w:fldChar w:fldCharType="separate"/>
+            </w:r>
+            <w:r>
+              <w:rPr>
+                <w:noProof/>
+                <w:webHidden/>
+              </w:rPr>
+              <w:t>5</w:t>
+            </w:r>
+            <w:r>
+              <w:rPr>
+                <w:noProof/>
+                <w:webHidden/>
+              </w:rPr>
+              <w:fldChar w:fldCharType="end"/>
+            </w:r>
+          </w:hyperlink>
+        </w:p>
+        <w:p>
+          <w:pPr>
+            <w:pStyle w:val="Inhopg2"/>
+            <w:tabs>
+              <w:tab w:val="right" w:leader="dot" w:pos="9062"/>
+            </w:tabs>
+            <w:rPr>
+              <w:noProof/>
+            </w:rPr>
+          </w:pPr>
+          <w:hyperlink w:anchor="_Toc436294479" w:history="1">
+            <w:r>
+              <w:rPr>
+                <w:rStyle w:val="Hyperlink"/>
+                <w:noProof/>
+              </w:rPr>
+              <w:t>2.1 De gebruikersgroepen</w:t>
+            </w:r>
+            <w:r>
+              <w:rPr>
+                <w:noProof/>
+                <w:webHidden/>
+              </w:rPr>
+              <w:tab/>
+            </w:r>
+            <w:r>
+              <w:rPr>
+                <w:noProof/>
+                <w:webHidden/>
+              </w:rPr>
+              <w:fldChar w:fldCharType="begin"/>
+            </w:r>
+            <w:r>
+              <w:rPr>
+                <w:noProof/>
+                <w:webHidden/>
+              </w:rPr>
+              <w:instrText xml:space="preserve"> PAGEREF _Toc436294479 \h </w:instrText>
+            </w:r>
+            <w:r>
+              <w:rPr>
+                <w:noProof/>
+                <w:webHidden/>
+              </w:rPr>
+            </w:r>
+            <w:r>
+              <w:rPr>
+                <w:noProof/>
+                <w:webHidden/>
+              </w:rPr>
+              <w:fldChar w:fldCharType="separate"/>
+            </w:r>
+            <w:r>
+              <w:rPr>
+                <w:noProof/>
+                <w:webHidden/>
+              </w:rPr>
+              <w:t>5</w:t>
+            </w:r>
+            <w:r>
+              <w:rPr>
+                <w:noProof/>
+                <w:webHidden/>
+              </w:rPr>
+              <w:fldChar w:fldCharType="end"/>
+            </w:r>
+          </w:hyperlink>
+        </w:p>
+        <w:p>
+          <w:pPr>
+            <w:pStyle w:val="Inhopg2"/>
+            <w:tabs>
+              <w:tab w:val="right" w:leader="dot" w:pos="9062"/>
+            </w:tabs>
+            <w:rPr>
+              <w:noProof/>
+            </w:rPr>
+          </w:pPr>
+          <w:hyperlink w:anchor="_Toc436294480" w:history="1">
+            <w:r>
+              <w:rPr>
+                <w:rStyle w:val="Hyperlink"/>
+                <w:noProof/>
+              </w:rPr>
+              <w:t>2.2 opdrachtomschrijving</w:t>
+            </w:r>
+            <w:r>
+              <w:rPr>
+                <w:noProof/>
+                <w:webHidden/>
+              </w:rPr>
+              <w:tab/>
+            </w:r>
+            <w:r>
+              <w:rPr>
+                <w:noProof/>
+                <w:webHidden/>
+              </w:rPr>
+              <w:fldChar w:fldCharType="begin"/>
+            </w:r>
+            <w:r>
+              <w:rPr>
+                <w:noProof/>
+                <w:webHidden/>
+              </w:rPr>
+              <w:instrText xml:space="preserve"> PAGEREF _Toc436294480 \h </w:instrText>
+            </w:r>
+            <w:r>
+              <w:rPr>
+                <w:noProof/>
+                <w:webHidden/>
+              </w:rPr>
+            </w:r>
+            <w:r>
+              <w:rPr>
+                <w:noProof/>
+                <w:webHidden/>
+              </w:rPr>
+              <w:fldChar w:fldCharType="separate"/>
+            </w:r>
+            <w:r>
+              <w:rPr>
+                <w:noProof/>
+                <w:webHidden/>
+              </w:rPr>
+              <w:t>5</w:t>
+            </w:r>
+            <w:r>
+              <w:rPr>
+                <w:noProof/>
+                <w:webHidden/>
+              </w:rPr>
+              <w:fldChar w:fldCharType="end"/>
+            </w:r>
+          </w:hyperlink>
+        </w:p>
+        <w:p>
+          <w:pPr>
+            <w:pStyle w:val="Inhopg2"/>
+            <w:tabs>
+              <w:tab w:val="right" w:leader="dot" w:pos="9062"/>
+            </w:tabs>
+            <w:rPr>
+              <w:noProof/>
+            </w:rPr>
+          </w:pPr>
+          <w:hyperlink w:anchor="_Toc436294481" w:history="1">
+            <w:r>
+              <w:rPr>
+                <w:rStyle w:val="Hyperlink"/>
+                <w:noProof/>
+                <w:lang w:val="en-US"/>
+              </w:rPr>
+              <w:t>2.3 Use cases</w:t>
+            </w:r>
+            <w:r>
+              <w:rPr>
+                <w:noProof/>
+                <w:webHidden/>
+              </w:rPr>
+              <w:tab/>
+            </w:r>
+            <w:r>
+              <w:rPr>
+                <w:noProof/>
+                <w:webHidden/>
+              </w:rPr>
+              <w:fldChar w:fldCharType="begin"/>
+            </w:r>
+            <w:r>
+              <w:rPr>
+                <w:noProof/>
+                <w:webHidden/>
+              </w:rPr>
+              <w:instrText xml:space="preserve"> PAGEREF _Toc436294481 \h </w:instrText>
+            </w:r>
+            <w:r>
+              <w:rPr>
+                <w:noProof/>
+                <w:webHidden/>
+              </w:rPr>
+            </w:r>
+            <w:r>
+              <w:rPr>
+                <w:noProof/>
+                <w:webHidden/>
+              </w:rPr>
+              <w:fldChar w:fldCharType="separate"/>
+            </w:r>
+            <w:r>
+              <w:rPr>
+                <w:noProof/>
+                <w:webHidden/>
+              </w:rPr>
+              <w:t>5</w:t>
+            </w:r>
+            <w:r>
+              <w:rPr>
+                <w:noProof/>
+                <w:webHidden/>
+              </w:rPr>
+              <w:fldChar w:fldCharType="end"/>
+            </w:r>
+          </w:hyperlink>
+        </w:p>
+        <w:p>
+          <w:pPr>
+            <w:pStyle w:val="Inhopg2"/>
+            <w:tabs>
+              <w:tab w:val="right" w:leader="dot" w:pos="9062"/>
+            </w:tabs>
+            <w:rPr>
+              <w:noProof/>
+            </w:rPr>
+          </w:pPr>
+          <w:hyperlink w:anchor="_Toc436294482" w:history="1">
+            <w:r>
+              <w:rPr>
+                <w:rStyle w:val="Hyperlink"/>
+                <w:noProof/>
+                <w:lang w:val="en-US"/>
+              </w:rPr>
+              <w:t>2.4 use case templates</w:t>
+            </w:r>
+            <w:r>
+              <w:rPr>
+                <w:noProof/>
+                <w:webHidden/>
+              </w:rPr>
+              <w:tab/>
+            </w:r>
+            <w:r>
+              <w:rPr>
+                <w:noProof/>
+                <w:webHidden/>
+              </w:rPr>
+              <w:fldChar w:fldCharType="begin"/>
+            </w:r>
+            <w:r>
+              <w:rPr>
+                <w:noProof/>
+                <w:webHidden/>
+              </w:rPr>
+              <w:instrText xml:space="preserve"> PAGEREF _Toc436294482 \h </w:instrText>
+            </w:r>
+            <w:r>
+              <w:rPr>
+                <w:noProof/>
+                <w:webHidden/>
+              </w:rPr>
+            </w:r>
+            <w:r>
+              <w:rPr>
+                <w:noProof/>
+                <w:webHidden/>
+              </w:rPr>
+              <w:fldChar w:fldCharType="separate"/>
+            </w:r>
+            <w:r>
+              <w:rPr>
+                <w:noProof/>
+                <w:webHidden/>
+              </w:rPr>
+              <w:t>5</w:t>
+            </w:r>
+            <w:r>
+              <w:rPr>
+                <w:noProof/>
+                <w:webHidden/>
+              </w:rPr>
+              <w:fldChar w:fldCharType="end"/>
+            </w:r>
+          </w:hyperlink>
+        </w:p>
+        <w:p>
+          <w:pPr>
+            <w:pStyle w:val="Inhopg3"/>
+            <w:tabs>
+              <w:tab w:val="right" w:leader="dot" w:pos="9062"/>
+            </w:tabs>
+            <w:rPr>
+              <w:noProof/>
+            </w:rPr>
+          </w:pPr>
+          <w:hyperlink w:anchor="_Toc436294483" w:history="1">
+            <w:r>
+              <w:rPr>
+                <w:rStyle w:val="Hyperlink"/>
+                <w:noProof/>
+                <w:lang w:val="en-US"/>
+              </w:rPr>
+              <w:t>2.4.1 UC1:</w:t>
+            </w:r>
+            <w:r>
+              <w:rPr>
+                <w:noProof/>
+                <w:webHidden/>
+              </w:rPr>
+              <w:tab/>
+            </w:r>
+            <w:r>
+              <w:rPr>
+                <w:noProof/>
+                <w:webHidden/>
+              </w:rPr>
+              <w:fldChar w:fldCharType="begin"/>
+            </w:r>
+            <w:r>
+              <w:rPr>
+                <w:noProof/>
+                <w:webHidden/>
+              </w:rPr>
+              <w:instrText xml:space="preserve"> PAGEREF _Toc436294483 \h </w:instrText>
+            </w:r>
+            <w:r>
+              <w:rPr>
+                <w:noProof/>
+                <w:webHidden/>
+              </w:rPr>
+            </w:r>
+            <w:r>
+              <w:rPr>
+                <w:noProof/>
+                <w:webHidden/>
+              </w:rPr>
+              <w:fldChar w:fldCharType="separate"/>
+            </w:r>
+            <w:r>
+              <w:rPr>
+                <w:noProof/>
+                <w:webHidden/>
+              </w:rPr>
+              <w:t>5</w:t>
+            </w:r>
+            <w:r>
+              <w:rPr>
+                <w:noProof/>
+                <w:webHidden/>
+              </w:rPr>
+              <w:fldChar w:fldCharType="end"/>
+            </w:r>
+          </w:hyperlink>
+        </w:p>
+        <w:p>
+          <w:pPr>
+            <w:pStyle w:val="Inhopg3"/>
+            <w:tabs>
+              <w:tab w:val="right" w:leader="dot" w:pos="9062"/>
+            </w:tabs>
+            <w:rPr>
+              <w:noProof/>
+            </w:rPr>
+          </w:pPr>
+          <w:hyperlink w:anchor="_Toc436294484" w:history="1">
+            <w:r>
+              <w:rPr>
+                <w:rStyle w:val="Hyperlink"/>
+                <w:noProof/>
+                <w:lang w:val="en-US"/>
+              </w:rPr>
+              <w:t>2.5.1 startview</w:t>
+            </w:r>
+            <w:r>
+              <w:rPr>
+                <w:noProof/>
+                <w:webHidden/>
+              </w:rPr>
+              <w:tab/>
+            </w:r>
+            <w:r>
+              <w:rPr>
+                <w:noProof/>
+                <w:webHidden/>
+              </w:rPr>
+              <w:fldChar w:fldCharType="begin"/>
+            </w:r>
+            <w:r>
+              <w:rPr>
+                <w:noProof/>
+                <w:webHidden/>
+              </w:rPr>
+              <w:instrText xml:space="preserve"> PAGEREF _Toc436294484 \h </w:instrText>
+            </w:r>
+            <w:r>
+              <w:rPr>
+                <w:noProof/>
+                <w:webHidden/>
+              </w:rPr>
+            </w:r>
+            <w:r>
+              <w:rPr>
+                <w:noProof/>
+                <w:webHidden/>
+              </w:rPr>
+              <w:fldChar w:fldCharType="separate"/>
+            </w:r>
+            <w:r>
+              <w:rPr>
+                <w:noProof/>
+                <w:webHidden/>
+              </w:rPr>
+              <w:t>6</w:t>
+            </w:r>
+            <w:r>
+              <w:rPr>
+                <w:noProof/>
+                <w:webHidden/>
+              </w:rPr>
+              <w:fldChar w:fldCharType="end"/>
+            </w:r>
+          </w:hyperlink>
+        </w:p>
+        <w:p>
+          <w:pPr>
+            <w:pStyle w:val="Inhopg1"/>
+            <w:tabs>
+              <w:tab w:val="right" w:leader="dot" w:pos="9062"/>
+            </w:tabs>
+            <w:rPr>
+              <w:noProof/>
+            </w:rPr>
+          </w:pPr>
+          <w:hyperlink w:anchor="_Toc436294485" w:history="1">
+            <w:r>
+              <w:rPr>
+                <w:rStyle w:val="Hyperlink"/>
+                <w:noProof/>
+              </w:rPr>
+              <w:t>3 Technisch ontwerp</w:t>
+            </w:r>
+            <w:r>
+              <w:rPr>
+                <w:noProof/>
+                <w:webHidden/>
+              </w:rPr>
+              <w:tab/>
+            </w:r>
+            <w:r>
+              <w:rPr>
+                <w:noProof/>
+                <w:webHidden/>
+              </w:rPr>
+              <w:fldChar w:fldCharType="begin"/>
+            </w:r>
+            <w:r>
+              <w:rPr>
+                <w:noProof/>
+                <w:webHidden/>
+              </w:rPr>
+              <w:instrText xml:space="preserve"> PAGEREF _Toc436294485 \h </w:instrText>
+            </w:r>
+            <w:r>
+              <w:rPr>
+                <w:noProof/>
+                <w:webHidden/>
+              </w:rPr>
+            </w:r>
+            <w:r>
+              <w:rPr>
+                <w:noProof/>
+                <w:webHidden/>
+              </w:rPr>
+              <w:fldChar w:fldCharType="separate"/>
+            </w:r>
+            <w:r>
+              <w:rPr>
+                <w:noProof/>
+                <w:webHidden/>
+              </w:rPr>
+              <w:t>6</w:t>
+            </w:r>
+            <w:r>
+              <w:rPr>
+                <w:noProof/>
+                <w:webHidden/>
+              </w:rPr>
+              <w:fldChar w:fldCharType="end"/>
+            </w:r>
+          </w:hyperlink>
+        </w:p>
+        <w:p>
+          <w:pPr>
+            <w:pStyle w:val="Inhopg2"/>
+            <w:tabs>
+              <w:tab w:val="right" w:leader="dot" w:pos="9062"/>
+            </w:tabs>
+            <w:rPr>
+              <w:noProof/>
+            </w:rPr>
+          </w:pPr>
+          <w:hyperlink w:anchor="_Toc436294486" w:history="1">
+            <w:r>
+              <w:rPr>
+                <w:rStyle w:val="Hyperlink"/>
+                <w:noProof/>
+              </w:rPr>
+              <w:t>3.1 Het technisch ontwerp van de view</w:t>
+            </w:r>
+            <w:r>
+              <w:rPr>
+                <w:noProof/>
+                <w:webHidden/>
+              </w:rPr>
+              <w:tab/>
+            </w:r>
+            <w:r>
+              <w:rPr>
+                <w:noProof/>
+                <w:webHidden/>
+              </w:rPr>
+              <w:fldChar w:fldCharType="begin"/>
+            </w:r>
+            <w:r>
+              <w:rPr>
+                <w:noProof/>
+                <w:webHidden/>
+              </w:rPr>
+              <w:instrText xml:space="preserve"> PAGEREF _Toc436294486 \h </w:instrText>
+            </w:r>
+            <w:r>
+              <w:rPr>
+                <w:noProof/>
+                <w:webHidden/>
+              </w:rPr>
+            </w:r>
+            <w:r>
+              <w:rPr>
+                <w:noProof/>
+                <w:webHidden/>
+              </w:rPr>
+              <w:fldChar w:fldCharType="separate"/>
+            </w:r>
+            <w:r>
+              <w:rPr>
+                <w:noProof/>
+                <w:webHidden/>
+              </w:rPr>
+              <w:t>6</w:t>
+            </w:r>
+            <w:r>
+              <w:rPr>
+                <w:noProof/>
+                <w:webHidden/>
+              </w:rPr>
+              <w:fldChar w:fldCharType="end"/>
+            </w:r>
+          </w:hyperlink>
+        </w:p>
+        <w:p>
+          <w:r>
+            <w:rPr>
+              <w:b/>
+              <w:bCs/>
+              <w:noProof/>
+            </w:rPr>
+            <w:fldChar w:fldCharType="end"/>
+          </w:r>
         </w:p>
       </w:sdtContent>
     </w:sdt>
@@ -481,17 +1457,18 @@
           <w:numId w:val="1"/>
         </w:numPr>
       </w:pPr>
-      <w:proofErr w:type="spellStart"/>
+      <w:bookmarkStart w:id="0" w:name="_Toc436294473"/>
       <w:r>
         <w:lastRenderedPageBreak/>
-        <w:t>Orientatie</w:t>
-      </w:r>
-      <w:proofErr w:type="spellEnd"/>
+        <w:t>Oriëntatie</w:t>
+      </w:r>
+      <w:bookmarkEnd w:id="0"/>
     </w:p>
     <w:p>
       <w:pPr>
         <w:pStyle w:val="Kop2"/>
       </w:pPr>
+      <w:bookmarkStart w:id="1" w:name="_Toc436294474"/>
       <w:r>
         <w:t>1.1</w:t>
       </w:r>
@@ -501,10 +1478,126 @@
       <w:r>
         <w:t>met de klant</w:t>
       </w:r>
+      <w:bookmarkEnd w:id="1"/>
+    </w:p>
+    <w:p>
       <w:r>
         <w:br/>
       </w:r>
     </w:p>
+    <w:tbl>
+      <w:tblPr>
+        <w:tblStyle w:val="Tabelraster"/>
+        <w:tblW w:w="0" w:type="auto"/>
+        <w:tblLook w:val="04A0" w:firstRow="1" w:lastRow="0" w:firstColumn="1" w:lastColumn="0" w:noHBand="0" w:noVBand="1"/>
+      </w:tblPr>
+      <w:tblGrid>
+        <w:gridCol w:w="1526"/>
+        <w:gridCol w:w="7686"/>
+      </w:tblGrid>
+      <w:tr>
+        <w:tc>
+          <w:tcPr>
+            <w:tcW w:w="1526" w:type="dxa"/>
+          </w:tcPr>
+          <w:p>
+            <w:r>
+              <w:t>Datum</w:t>
+            </w:r>
+          </w:p>
+        </w:tc>
+        <w:tc>
+          <w:tcPr>
+            <w:tcW w:w="7686" w:type="dxa"/>
+          </w:tcPr>
+          <w:p>
+            <w:r>
+              <w:t>Vrijdag 20-11-2015</w:t>
+            </w:r>
+          </w:p>
+        </w:tc>
+      </w:tr>
+      <w:tr>
+        <w:tc>
+          <w:tcPr>
+            <w:tcW w:w="1526" w:type="dxa"/>
+          </w:tcPr>
+          <w:p>
+            <w:r>
+              <w:t>Locatie</w:t>
+            </w:r>
+          </w:p>
+        </w:tc>
+        <w:tc>
+          <w:tcPr>
+            <w:tcW w:w="7686" w:type="dxa"/>
+          </w:tcPr>
+          <w:p>
+            <w:proofErr w:type="spellStart"/>
+            <w:r>
+              <w:t>Roc</w:t>
+            </w:r>
+            <w:proofErr w:type="spellEnd"/>
+            <w:r>
+              <w:t xml:space="preserve"> Mondriaan, Den Haag, </w:t>
+            </w:r>
+            <w:proofErr w:type="spellStart"/>
+            <w:r>
+              <w:t>Tinwerf</w:t>
+            </w:r>
+            <w:proofErr w:type="spellEnd"/>
+            <w:r>
+              <w:t xml:space="preserve"> 16.</w:t>
+            </w:r>
+          </w:p>
+        </w:tc>
+      </w:tr>
+      <w:tr>
+        <w:tc>
+          <w:tcPr>
+            <w:tcW w:w="1526" w:type="dxa"/>
+          </w:tcPr>
+          <w:p>
+            <w:r>
+              <w:t>Aanwezigen</w:t>
+            </w:r>
+          </w:p>
+        </w:tc>
+        <w:tc>
+          <w:tcPr>
+            <w:tcW w:w="7686" w:type="dxa"/>
+          </w:tcPr>
+          <w:p>
+            <w:r>
+              <w:t>Meneer van der Linden(leraar)</w:t>
+            </w:r>
+          </w:p>
+        </w:tc>
+      </w:tr>
+      <w:tr>
+        <w:tc>
+          <w:tcPr>
+            <w:tcW w:w="1526" w:type="dxa"/>
+          </w:tcPr>
+          <w:p>
+            <w:r>
+              <w:t>afnemer</w:t>
+            </w:r>
+          </w:p>
+        </w:tc>
+        <w:tc>
+          <w:tcPr>
+            <w:tcW w:w="7686" w:type="dxa"/>
+          </w:tcPr>
+          <w:p>
+            <w:r>
+              <w:t>Nick Keereweer en klas.</w:t>
+            </w:r>
+          </w:p>
+        </w:tc>
+      </w:tr>
+    </w:tbl>
+    <w:p/>
     <w:tbl>
       <w:tblPr>
         <w:tblStyle w:val="Tabelraster"/>
@@ -954,6 +2047,18 @@
               </w:rPr>
               <w:br/>
             </w:r>
+            <w:r>
+              <w:rPr>
+                <w:u w:val="single"/>
+              </w:rPr>
+              <w:t>De directeur kan je niet vinden in de smoelenboek, maar zijn contact details staan__ wel op de hoofd pagina._______________________________________________  _</w:t>
+            </w:r>
+            <w:r>
+              <w:rPr>
+                <w:u w:val="single"/>
+              </w:rPr>
+              <w:br/>
+            </w:r>
           </w:p>
         </w:tc>
       </w:tr>
@@ -1029,8 +2134,32 @@
                 <w:u w:val="single"/>
               </w:rPr>
             </w:pPr>
-            <w:bookmarkStart w:id="0" w:name="_GoBack"/>
-            <w:bookmarkEnd w:id="0"/>
+            <w:r>
+              <w:rPr>
+                <w:u w:val="single"/>
+              </w:rPr>
+              <w:t>Ja, zodat het systeem weet wat de ingelogde persoon mag zien en kan doen.______</w:t>
+            </w:r>
+            <w:r>
+              <w:rPr>
+                <w:u w:val="single"/>
+              </w:rPr>
+              <w:br/>
+              <w:t>Dan heb je een gebruikersnaam, zoals naam van de student, en een wachtwoord_ _</w:t>
+            </w:r>
+            <w:r>
+              <w:rPr>
+                <w:u w:val="single"/>
+              </w:rPr>
+              <w:br/>
+              <w:t>dat bestaat uit zes letters of cijfers.________________________________________</w:t>
+            </w:r>
+            <w:r>
+              <w:rPr>
+                <w:u w:val="single"/>
+              </w:rPr>
+              <w:br/>
+            </w:r>
           </w:p>
         </w:tc>
       </w:tr>
@@ -1070,7 +2199,11 @@
           <w:tcPr>
             <w:tcW w:w="7762" w:type="dxa"/>
           </w:tcPr>
-          <w:p/>
+          <w:p>
+            <w:r>
+              <w:t>Hoe wordt de inlognaam vormgegeven?</w:t>
+            </w:r>
+          </w:p>
         </w:tc>
       </w:tr>
       <w:tr>
@@ -1102,6 +2235,210 @@
                 <w:u w:val="single"/>
               </w:rPr>
             </w:pPr>
+            <w:r>
+              <w:rPr>
+                <w:u w:val="single"/>
+              </w:rPr>
+              <w:t>Een inlognaam bestaat uit de eerste letter van de voornaam dan de gehele achternaam, bij een gebruikers naam dat hetzelfde is komt er dan nog een 01 of 02 etc., bij.</w:t>
+            </w:r>
+          </w:p>
+        </w:tc>
+      </w:tr>
+    </w:tbl>
+    <w:p>
+      <w:r>
+        <w:br/>
+      </w:r>
+    </w:p>
+    <w:tbl>
+      <w:tblPr>
+        <w:tblStyle w:val="Tabelraster"/>
+        <w:tblW w:w="0" w:type="auto"/>
+        <w:tblLayout w:type="fixed"/>
+        <w:tblLook w:val="04A0" w:firstRow="1" w:lastRow="0" w:firstColumn="1" w:lastColumn="0" w:noHBand="0" w:noVBand="1"/>
+      </w:tblPr>
+      <w:tblGrid>
+        <w:gridCol w:w="1526"/>
+        <w:gridCol w:w="7762"/>
+      </w:tblGrid>
+      <w:tr>
+        <w:tc>
+          <w:tcPr>
+            <w:tcW w:w="1526" w:type="dxa"/>
+          </w:tcPr>
+          <w:p>
+            <w:pPr>
+              <w:rPr>
+                <w:b/>
+              </w:rPr>
+            </w:pPr>
+            <w:r>
+              <w:rPr>
+                <w:b/>
+              </w:rPr>
+              <w:t>Vraag:</w:t>
+            </w:r>
+          </w:p>
+        </w:tc>
+        <w:tc>
+          <w:tcPr>
+            <w:tcW w:w="7762" w:type="dxa"/>
+          </w:tcPr>
+          <w:p>
+            <w:r>
+              <w:t>Specifieke wensen betreft design?</w:t>
+            </w:r>
+          </w:p>
+        </w:tc>
+      </w:tr>
+      <w:tr>
+        <w:tc>
+          <w:tcPr>
+            <w:tcW w:w="1526" w:type="dxa"/>
+          </w:tcPr>
+          <w:p>
+            <w:pPr>
+              <w:rPr>
+                <w:b/>
+              </w:rPr>
+            </w:pPr>
+            <w:r>
+              <w:rPr>
+                <w:b/>
+              </w:rPr>
+              <w:t xml:space="preserve">Antwoord: </w:t>
+            </w:r>
+          </w:p>
+        </w:tc>
+        <w:tc>
+          <w:tcPr>
+            <w:tcW w:w="7762" w:type="dxa"/>
+          </w:tcPr>
+          <w:p>
+            <w:r>
+              <w:rPr>
+                <w:u w:val="single"/>
+              </w:rPr>
+              <w:t xml:space="preserve">Je hebt een navigatie bar, in het midden de smoelenboeken, boven aan als de_____ header </w:t>
+            </w:r>
+            <w:r>
+              <w:rPr>
+                <w:u w:val="single"/>
+              </w:rPr>
+              <w:t>de naam van de school</w:t>
+            </w:r>
+            <w:bookmarkStart w:id="2" w:name="_GoBack"/>
+            <w:bookmarkEnd w:id="2"/>
+            <w:r>
+              <w:rPr>
+                <w:u w:val="single"/>
+              </w:rPr>
+              <w:t xml:space="preserve">. In de </w:t>
+            </w:r>
+            <w:proofErr w:type="spellStart"/>
+            <w:r>
+              <w:rPr>
+                <w:u w:val="single"/>
+              </w:rPr>
+              <w:t>footer</w:t>
+            </w:r>
+            <w:proofErr w:type="spellEnd"/>
+            <w:r>
+              <w:rPr>
+                <w:u w:val="single"/>
+              </w:rPr>
+              <w:t xml:space="preserve"> zet je de adres en gegevens van de__ school, zoals e-mail, straat telnummer._____________________________________</w:t>
+            </w:r>
+            <w:r>
+              <w:rPr>
+                <w:u w:val="single"/>
+              </w:rPr>
+              <w:br/>
+            </w:r>
+            <w:r>
+              <w:object w:dxaOrig="3210" w:dyaOrig="2025">
+                <v:shapetype id="_x0000_t75" coordsize="21600,21600" o:spt="75" o:preferrelative="t" path="m@4@5l@4@11@9@11@9@5xe" filled="f" stroked="f">
+                  <v:stroke joinstyle="miter"/>
+                  <v:formulas>
+                    <v:f eqn="if lineDrawn pixelLineWidth 0"/>
+                    <v:f eqn="sum @0 1 0"/>
+                    <v:f eqn="sum 0 0 @1"/>
+                    <v:f eqn="prod @2 1 2"/>
+                    <v:f eqn="prod @3 21600 pixelWidth"/>
+                    <v:f eqn="prod @3 21600 pixelHeight"/>
+                    <v:f eqn="sum @0 0 1"/>
+                    <v:f eqn="prod @6 1 2"/>
+                    <v:f eqn="prod @7 21600 pixelWidth"/>
+                    <v:f eqn="sum @8 21600 0"/>
+                    <v:f eqn="prod @7 21600 pixelHeight"/>
+                    <v:f eqn="sum @10 21600 0"/>
+                  </v:formulas>
+                  <v:path o:extrusionok="f" gradientshapeok="t" o:connecttype="rect"/>
+                  <o:lock v:ext="edit" aspectratio="t"/>
+                </v:shapetype>
+                <v:shape id="_x0000_i1025" type="#_x0000_t75" style="width:160.5pt;height:101.25pt" o:ole="">
+                  <v:imagedata r:id="rId7" o:title=""/>
+                </v:shape>
+                <o:OLEObject Type="Embed" ProgID="PBrush" ShapeID="_x0000_i1025" DrawAspect="Content" ObjectID="_1510139521" r:id="rId8"/>
+              </w:object>
+            </w:r>
+            <w:r>
+              <w:object w:dxaOrig="3240" w:dyaOrig="2115">
+                <v:shape id="_x0000_i1026" type="#_x0000_t75" style="width:162pt;height:105.75pt" o:ole="">
+                  <v:imagedata r:id="rId9" o:title=""/>
+                </v:shape>
+                <o:OLEObject Type="Embed" ProgID="PBrush" ShapeID="_x0000_i1026" DrawAspect="Content" ObjectID="_1510139522" r:id="rId10"/>
+              </w:object>
+            </w:r>
+            <w:r>
+              <w:br/>
+            </w:r>
+            <w:r>
+              <w:rPr>
+                <w:u w:val="single"/>
+              </w:rPr>
+              <w:t>In de content staat dan de smoelenboek, dat wordt weergegeven met aan de bovenkant de klas, dan de foto van je mentor met naam, daaronder dan de foto van klasgenoten met naam, en als je op hun drukt kom je bij een detail pagina van_____ hem/haar.____________________________________________________________</w:t>
+            </w:r>
+            <w:r>
+              <w:rPr>
+                <w:u w:val="single"/>
+              </w:rPr>
+              <w:br/>
+            </w:r>
+            <w:r>
+              <w:object w:dxaOrig="2085" w:dyaOrig="2055">
+                <v:shape id="_x0000_i1027" type="#_x0000_t75" style="width:104.25pt;height:102.75pt" o:ole="">
+                  <v:imagedata r:id="rId11" o:title=""/>
+                </v:shape>
+                <o:OLEObject Type="Embed" ProgID="PBrush" ShapeID="_x0000_i1027" DrawAspect="Content" ObjectID="_1510139523" r:id="rId12"/>
+              </w:object>
+            </w:r>
+            <w:r>
+              <w:object w:dxaOrig="1785" w:dyaOrig="2085">
+                <v:shape id="_x0000_i1028" type="#_x0000_t75" style="width:89.25pt;height:104.25pt" o:ole="">
+                  <v:imagedata r:id="rId13" o:title=""/>
+                </v:shape>
+                <o:OLEObject Type="Embed" ProgID="PBrush" ShapeID="_x0000_i1028" DrawAspect="Content" ObjectID="_1510139524" r:id="rId14"/>
+              </w:object>
+            </w:r>
+            <w:r>
+              <w:object w:dxaOrig="2100" w:dyaOrig="2115">
+                <v:shape id="_x0000_i1029" type="#_x0000_t75" style="width:105pt;height:105.75pt" o:ole="">
+                  <v:imagedata r:id="rId15" o:title=""/>
+                </v:shape>
+                <o:OLEObject Type="Embed" ProgID="PBrush" ShapeID="_x0000_i1029" DrawAspect="Content" ObjectID="_1510139525" r:id="rId16"/>
+              </w:object>
+            </w:r>
+          </w:p>
+          <w:p>
+            <w:pPr>
+              <w:rPr>
+                <w:u w:val="single"/>
+              </w:rPr>
+            </w:pPr>
+            <w:r>
+              <w:t xml:space="preserve">    Ziet de docenten         vanuit andere klas      vanuit eigen klas</w:t>
+            </w:r>
           </w:p>
         </w:tc>
       </w:tr>
@@ -1141,7 +2478,11 @@
           <w:tcPr>
             <w:tcW w:w="7762" w:type="dxa"/>
           </w:tcPr>
-          <w:p/>
+          <w:p>
+            <w:r>
+              <w:t>Kan je je eigen wachtwoord veranderen of opvragen als je hem vergeten ben?</w:t>
+            </w:r>
+          </w:p>
         </w:tc>
       </w:tr>
       <w:tr>
@@ -1173,11 +2514,1773 @@
                 <w:u w:val="single"/>
               </w:rPr>
             </w:pPr>
+            <w:r>
+              <w:rPr>
+                <w:u w:val="single"/>
+              </w:rPr>
+              <w:t>Je kan je eigen wachtwoord aanpassen, maar om je wachtwoord op te vragen moet</w:t>
+            </w:r>
+            <w:r>
+              <w:rPr>
+                <w:u w:val="single"/>
+              </w:rPr>
+              <w:br/>
+              <w:t xml:space="preserve">je een email sturen naar de directeur, die je kan contacteren via de email die op de hoofdpagina staat, dan kan de directeur je wachtwoord naar een basis wachtwoord resetten bijv., </w:t>
+            </w:r>
+            <w:proofErr w:type="spellStart"/>
+            <w:r>
+              <w:rPr>
+                <w:u w:val="single"/>
+              </w:rPr>
+              <w:t>qwerty</w:t>
+            </w:r>
+            <w:proofErr w:type="spellEnd"/>
+            <w:r>
+              <w:rPr>
+                <w:u w:val="single"/>
+              </w:rPr>
+              <w:t>.__________________________________________________</w:t>
+            </w:r>
+            <w:r>
+              <w:rPr>
+                <w:u w:val="single"/>
+              </w:rPr>
+              <w:br/>
+            </w:r>
           </w:p>
         </w:tc>
       </w:tr>
     </w:tbl>
     <w:p/>
+    <w:tbl>
+      <w:tblPr>
+        <w:tblStyle w:val="Tabelraster"/>
+        <w:tblW w:w="0" w:type="auto"/>
+        <w:tblLayout w:type="fixed"/>
+        <w:tblLook w:val="04A0" w:firstRow="1" w:lastRow="0" w:firstColumn="1" w:lastColumn="0" w:noHBand="0" w:noVBand="1"/>
+      </w:tblPr>
+      <w:tblGrid>
+        <w:gridCol w:w="1526"/>
+        <w:gridCol w:w="7762"/>
+      </w:tblGrid>
+      <w:tr>
+        <w:tc>
+          <w:tcPr>
+            <w:tcW w:w="1526" w:type="dxa"/>
+          </w:tcPr>
+          <w:p>
+            <w:pPr>
+              <w:rPr>
+                <w:b/>
+              </w:rPr>
+            </w:pPr>
+            <w:r>
+              <w:rPr>
+                <w:b/>
+              </w:rPr>
+              <w:t>Vraag:</w:t>
+            </w:r>
+          </w:p>
+        </w:tc>
+        <w:tc>
+          <w:tcPr>
+            <w:tcW w:w="7762" w:type="dxa"/>
+          </w:tcPr>
+          <w:p>
+            <w:r>
+              <w:t>Wie kan je e-mail en/of telefoonnummer aanpassen?</w:t>
+            </w:r>
+          </w:p>
+        </w:tc>
+      </w:tr>
+      <w:tr>
+        <w:tc>
+          <w:tcPr>
+            <w:tcW w:w="1526" w:type="dxa"/>
+          </w:tcPr>
+          <w:p>
+            <w:pPr>
+              <w:rPr>
+                <w:b/>
+              </w:rPr>
+            </w:pPr>
+            <w:r>
+              <w:rPr>
+                <w:b/>
+              </w:rPr>
+              <w:t xml:space="preserve">Antwoord: </w:t>
+            </w:r>
+          </w:p>
+        </w:tc>
+        <w:tc>
+          <w:tcPr>
+            <w:tcW w:w="7762" w:type="dxa"/>
+          </w:tcPr>
+          <w:p>
+            <w:pPr>
+              <w:rPr>
+                <w:u w:val="single"/>
+              </w:rPr>
+            </w:pPr>
+            <w:r>
+              <w:rPr>
+                <w:u w:val="single"/>
+              </w:rPr>
+              <w:t xml:space="preserve">Daar zorg je zelf voor, het is de verantwoordelijkheid van de leerlingen om hun___ _ eigen data up </w:t>
+            </w:r>
+            <w:proofErr w:type="spellStart"/>
+            <w:r>
+              <w:rPr>
+                <w:u w:val="single"/>
+              </w:rPr>
+              <w:t>to</w:t>
+            </w:r>
+            <w:proofErr w:type="spellEnd"/>
+            <w:r>
+              <w:rPr>
+                <w:u w:val="single"/>
+              </w:rPr>
+              <w:t xml:space="preserve"> date te houden.                                                                                          _</w:t>
+            </w:r>
+            <w:r>
+              <w:rPr>
+                <w:u w:val="single"/>
+              </w:rPr>
+              <w:br/>
+            </w:r>
+          </w:p>
+        </w:tc>
+      </w:tr>
+    </w:tbl>
+    <w:p>
+      <w:r>
+        <w:br/>
+      </w:r>
+    </w:p>
+    <w:tbl>
+      <w:tblPr>
+        <w:tblStyle w:val="Tabelraster"/>
+        <w:tblW w:w="0" w:type="auto"/>
+        <w:tblLayout w:type="fixed"/>
+        <w:tblLook w:val="04A0" w:firstRow="1" w:lastRow="0" w:firstColumn="1" w:lastColumn="0" w:noHBand="0" w:noVBand="1"/>
+      </w:tblPr>
+      <w:tblGrid>
+        <w:gridCol w:w="1526"/>
+        <w:gridCol w:w="7762"/>
+      </w:tblGrid>
+      <w:tr>
+        <w:tc>
+          <w:tcPr>
+            <w:tcW w:w="1526" w:type="dxa"/>
+          </w:tcPr>
+          <w:p>
+            <w:pPr>
+              <w:rPr>
+                <w:b/>
+              </w:rPr>
+            </w:pPr>
+            <w:r>
+              <w:rPr>
+                <w:b/>
+              </w:rPr>
+              <w:lastRenderedPageBreak/>
+              <w:t>Vraag:</w:t>
+            </w:r>
+          </w:p>
+        </w:tc>
+        <w:tc>
+          <w:tcPr>
+            <w:tcW w:w="7762" w:type="dxa"/>
+          </w:tcPr>
+          <w:p>
+            <w:r>
+              <w:t>Nog een bepaald kleuren pallet voor de site/applicatie?</w:t>
+            </w:r>
+          </w:p>
+        </w:tc>
+      </w:tr>
+      <w:tr>
+        <w:tc>
+          <w:tcPr>
+            <w:tcW w:w="1526" w:type="dxa"/>
+          </w:tcPr>
+          <w:p>
+            <w:pPr>
+              <w:rPr>
+                <w:b/>
+              </w:rPr>
+            </w:pPr>
+            <w:r>
+              <w:rPr>
+                <w:b/>
+              </w:rPr>
+              <w:t xml:space="preserve">Antwoord: </w:t>
+            </w:r>
+          </w:p>
+        </w:tc>
+        <w:tc>
+          <w:tcPr>
+            <w:tcW w:w="7762" w:type="dxa"/>
+          </w:tcPr>
+          <w:p>
+            <w:pPr>
+              <w:rPr>
+                <w:u w:val="single"/>
+              </w:rPr>
+            </w:pPr>
+            <w:r>
+              <w:rPr>
+                <w:u w:val="single"/>
+              </w:rPr>
+              <w:t xml:space="preserve">Niet bepaald, het zou leuk zijn als het de </w:t>
+            </w:r>
+            <w:proofErr w:type="spellStart"/>
+            <w:r>
+              <w:rPr>
+                <w:u w:val="single"/>
+              </w:rPr>
+              <w:t>mondriaan</w:t>
+            </w:r>
+            <w:proofErr w:type="spellEnd"/>
+            <w:r>
+              <w:rPr>
+                <w:u w:val="single"/>
+              </w:rPr>
+              <w:t xml:space="preserve"> kleuren bevat.                            _</w:t>
+            </w:r>
+            <w:r>
+              <w:rPr>
+                <w:u w:val="single"/>
+              </w:rPr>
+              <w:br/>
+            </w:r>
+          </w:p>
+        </w:tc>
+      </w:tr>
+    </w:tbl>
+    <w:p/>
+    <w:tbl>
+      <w:tblPr>
+        <w:tblStyle w:val="Tabelraster"/>
+        <w:tblW w:w="0" w:type="auto"/>
+        <w:tblLayout w:type="fixed"/>
+        <w:tblLook w:val="04A0" w:firstRow="1" w:lastRow="0" w:firstColumn="1" w:lastColumn="0" w:noHBand="0" w:noVBand="1"/>
+      </w:tblPr>
+      <w:tblGrid>
+        <w:gridCol w:w="1526"/>
+        <w:gridCol w:w="7762"/>
+      </w:tblGrid>
+      <w:tr>
+        <w:tc>
+          <w:tcPr>
+            <w:tcW w:w="1526" w:type="dxa"/>
+          </w:tcPr>
+          <w:p>
+            <w:pPr>
+              <w:rPr>
+                <w:b/>
+              </w:rPr>
+            </w:pPr>
+            <w:r>
+              <w:rPr>
+                <w:b/>
+              </w:rPr>
+              <w:t>Vraag:</w:t>
+            </w:r>
+          </w:p>
+        </w:tc>
+        <w:tc>
+          <w:tcPr>
+            <w:tcW w:w="7762" w:type="dxa"/>
+          </w:tcPr>
+          <w:p>
+            <w:r>
+              <w:t>Hoe werkt het selecteren van een klas?</w:t>
+            </w:r>
+          </w:p>
+        </w:tc>
+      </w:tr>
+      <w:tr>
+        <w:tc>
+          <w:tcPr>
+            <w:tcW w:w="1526" w:type="dxa"/>
+          </w:tcPr>
+          <w:p>
+            <w:pPr>
+              <w:rPr>
+                <w:b/>
+              </w:rPr>
+            </w:pPr>
+            <w:r>
+              <w:rPr>
+                <w:b/>
+              </w:rPr>
+              <w:t xml:space="preserve">Antwoord: </w:t>
+            </w:r>
+          </w:p>
+        </w:tc>
+        <w:tc>
+          <w:tcPr>
+            <w:tcW w:w="7762" w:type="dxa"/>
+          </w:tcPr>
+          <w:p>
+            <w:pPr>
+              <w:rPr>
+                <w:u w:val="single"/>
+              </w:rPr>
+            </w:pPr>
+            <w:r>
+              <w:rPr>
+                <w:u w:val="single"/>
+              </w:rPr>
+              <w:t xml:space="preserve">Leerlingen ziet zijn eigen klas op inloggen, aan de zijkant staat een </w:t>
+            </w:r>
+            <w:proofErr w:type="spellStart"/>
+            <w:r>
+              <w:rPr>
+                <w:u w:val="single"/>
+              </w:rPr>
+              <w:t>toolbar</w:t>
+            </w:r>
+            <w:proofErr w:type="spellEnd"/>
+            <w:r>
+              <w:rPr>
+                <w:u w:val="single"/>
+              </w:rPr>
+              <w:t>/navigatie bar waar je kan kiezen uit andere klassen.                                                                         _</w:t>
+            </w:r>
+            <w:r>
+              <w:rPr>
+                <w:u w:val="single"/>
+              </w:rPr>
+              <w:br/>
+              <w:t>De mentor van een klas ziet op inloggen zijn eigen mentor klas._                                 _</w:t>
+            </w:r>
+            <w:r>
+              <w:rPr>
+                <w:u w:val="single"/>
+              </w:rPr>
+              <w:br/>
+            </w:r>
+          </w:p>
+        </w:tc>
+      </w:tr>
+    </w:tbl>
+    <w:p/>
+    <w:tbl>
+      <w:tblPr>
+        <w:tblStyle w:val="Tabelraster"/>
+        <w:tblW w:w="0" w:type="auto"/>
+        <w:tblLayout w:type="fixed"/>
+        <w:tblLook w:val="04A0" w:firstRow="1" w:lastRow="0" w:firstColumn="1" w:lastColumn="0" w:noHBand="0" w:noVBand="1"/>
+      </w:tblPr>
+      <w:tblGrid>
+        <w:gridCol w:w="1526"/>
+        <w:gridCol w:w="7762"/>
+      </w:tblGrid>
+      <w:tr>
+        <w:tc>
+          <w:tcPr>
+            <w:tcW w:w="1526" w:type="dxa"/>
+          </w:tcPr>
+          <w:p>
+            <w:pPr>
+              <w:rPr>
+                <w:b/>
+              </w:rPr>
+            </w:pPr>
+            <w:r>
+              <w:rPr>
+                <w:b/>
+              </w:rPr>
+              <w:t>Vraag:</w:t>
+            </w:r>
+          </w:p>
+        </w:tc>
+        <w:tc>
+          <w:tcPr>
+            <w:tcW w:w="7762" w:type="dxa"/>
+          </w:tcPr>
+          <w:p>
+            <w:r>
+              <w:t>Moet er een soort zoek functie zijn?</w:t>
+            </w:r>
+          </w:p>
+        </w:tc>
+      </w:tr>
+      <w:tr>
+        <w:tc>
+          <w:tcPr>
+            <w:tcW w:w="1526" w:type="dxa"/>
+          </w:tcPr>
+          <w:p>
+            <w:pPr>
+              <w:rPr>
+                <w:b/>
+              </w:rPr>
+            </w:pPr>
+            <w:r>
+              <w:rPr>
+                <w:b/>
+              </w:rPr>
+              <w:t xml:space="preserve">Antwoord: </w:t>
+            </w:r>
+          </w:p>
+        </w:tc>
+        <w:tc>
+          <w:tcPr>
+            <w:tcW w:w="7762" w:type="dxa"/>
+          </w:tcPr>
+          <w:p>
+            <w:pPr>
+              <w:rPr>
+                <w:u w:val="single"/>
+              </w:rPr>
+            </w:pPr>
+            <w:r>
+              <w:rPr>
+                <w:u w:val="single"/>
+              </w:rPr>
+              <w:t xml:space="preserve">Nee ze scrollen door de hele lijst, maar je kan een zoekfunctie maken als een </w:t>
+            </w:r>
+            <w:proofErr w:type="spellStart"/>
+            <w:r>
+              <w:rPr>
+                <w:u w:val="single"/>
+              </w:rPr>
+              <w:t>nice</w:t>
+            </w:r>
+            <w:proofErr w:type="spellEnd"/>
+            <w:r>
+              <w:rPr>
+                <w:u w:val="single"/>
+              </w:rPr>
+              <w:t xml:space="preserve"> </w:t>
+            </w:r>
+            <w:proofErr w:type="spellStart"/>
+            <w:r>
+              <w:rPr>
+                <w:u w:val="single"/>
+              </w:rPr>
+              <w:t>to</w:t>
+            </w:r>
+            <w:proofErr w:type="spellEnd"/>
+            <w:r>
+              <w:rPr>
+                <w:u w:val="single"/>
+              </w:rPr>
+              <w:t xml:space="preserve"> have, als het lukt zodat je op naam van een leerling zo ook de klas kan vinden._____</w:t>
+            </w:r>
+            <w:r>
+              <w:rPr>
+                <w:u w:val="single"/>
+              </w:rPr>
+              <w:br/>
+            </w:r>
+          </w:p>
+        </w:tc>
+      </w:tr>
+    </w:tbl>
+    <w:p>
+      <w:pPr>
+        <w:pStyle w:val="Kop2"/>
+      </w:pPr>
+      <w:r>
+        <w:br/>
+      </w:r>
+      <w:bookmarkStart w:id="3" w:name="_Toc436294475"/>
+      <w:r>
+        <w:t>1.2 Uitwerking klantinterview</w:t>
+      </w:r>
+      <w:bookmarkEnd w:id="3"/>
+    </w:p>
+    <w:p>
+      <w:pPr>
+        <w:pStyle w:val="Kop3"/>
+      </w:pPr>
+      <w:r>
+        <w:br/>
+      </w:r>
+      <w:bookmarkStart w:id="4" w:name="_Toc436294476"/>
+      <w:r>
+        <w:t>1.2.1 De huidige situatie</w:t>
+      </w:r>
+      <w:bookmarkEnd w:id="4"/>
+    </w:p>
+    <w:p>
+      <w:r>
+        <w:t>Ik heb op Vrijdag 20 november een interview gehouden met  Meneer van der Linden.  De heer van der Linden geeft aan dat hij werkzaam is als docent op de ICT afdeling van  ROC Mondriaan. Hierbij geeft hij lessen aan meerdere klassen en in verschillende programmeertalen. Doordat hij aan les geeft aan meerdere leerlingen is het moeilijk om iedereens naam te onthouden. Daarom gebruiken de docenten een smoelenboek, dit is een A4 waarop de foto en naam van elke leerling staat van een klas. Dit werkt aardig goed maar de nadeel hierv</w:t>
+      </w:r>
+      <w:r>
+        <w:t xml:space="preserve">an is dat het niet altijd up </w:t>
+      </w:r>
+      <w:proofErr w:type="spellStart"/>
+      <w:r>
+        <w:t>to</w:t>
+      </w:r>
+      <w:proofErr w:type="spellEnd"/>
+      <w:r>
+        <w:t xml:space="preserve"> </w:t>
+      </w:r>
+      <w:r>
+        <w:t xml:space="preserve">date is. Heel vaak staat er een leeg vierkantje vanwege dat een leerling de opleiding verlaat of staat er onderin alleen een naam omdat er een nieuwe leerling bijkomt. En  om het bij te werken elke maand op nieuw kost veel tijd en veel papier om telkens voor elk leerling en docent een nieuw A4 te printen. </w:t>
+      </w:r>
+      <w:r>
+        <w:br/>
+      </w:r>
+      <w:r>
+        <w:br/>
+      </w:r>
+      <w:bookmarkStart w:id="5" w:name="_Toc436294477"/>
+      <w:r>
+        <w:rPr>
+          <w:rStyle w:val="Kop3Char"/>
+        </w:rPr>
+        <w:t>1.2.2 De problemen</w:t>
+      </w:r>
+      <w:bookmarkEnd w:id="5"/>
+      <w:r>
+        <w:rPr>
+          <w:rStyle w:val="Kop3Char"/>
+        </w:rPr>
+        <w:br/>
+      </w:r>
+      <w:r>
+        <w:t>De klant gevraagd naar de problemen die er zijn met wat ze nu gebruiken.</w:t>
+      </w:r>
+      <w:r>
+        <w:br/>
+      </w:r>
+      <w:r>
+        <w:br/>
+      </w:r>
+      <w:r>
+        <w:rPr>
+          <w:b/>
+        </w:rPr>
+        <w:t>1.</w:t>
+      </w:r>
+      <w:r>
+        <w:t xml:space="preserve"> Moeite met het onthouden van de namen van alle leerlingen.</w:t>
+      </w:r>
+      <w:r>
+        <w:br/>
+      </w:r>
+      <w:r>
+        <w:br/>
+      </w:r>
+      <w:r>
+        <w:rPr>
+          <w:b/>
+        </w:rPr>
+        <w:t>2.</w:t>
+      </w:r>
+      <w:r>
+        <w:t xml:space="preserve"> Het smoelenboek wat ze gebruiken is/ wordt niet altijd bijgewerkt, dit betekent dat er legen </w:t>
+      </w:r>
+      <w:r>
+        <w:br/>
+        <w:t xml:space="preserve">    plekken staan in het smoelenboek, dit is van wegen het feit dat leerling de opleiding verlaten.</w:t>
+      </w:r>
+      <w:r>
+        <w:br/>
+        <w:t xml:space="preserve">    Er staat soms ook alleen een naam onder een geen foto.</w:t>
+      </w:r>
+      <w:r>
+        <w:br/>
+      </w:r>
+      <w:r>
+        <w:br/>
+      </w:r>
+      <w:r>
+        <w:rPr>
+          <w:b/>
+        </w:rPr>
+        <w:t>3.</w:t>
+      </w:r>
+      <w:r>
+        <w:t xml:space="preserve"> Moeilijk om opmerking bij te schrijven en alles te delen met anderen docenten.</w:t>
+      </w:r>
+      <w:r>
+        <w:br/>
+      </w:r>
+      <w:r>
+        <w:br/>
+      </w:r>
+      <w:r>
+        <w:rPr>
+          <w:b/>
+        </w:rPr>
+        <w:t>4.</w:t>
+      </w:r>
+      <w:r>
+        <w:t xml:space="preserve"> Het kost veel papier, wat weer geld kost. Aangezien ze het elke maand opnieuw uitprinten voor de</w:t>
+      </w:r>
+      <w:r>
+        <w:br/>
+        <w:t xml:space="preserve">    docenten en studenten.</w:t>
+      </w:r>
+      <w:r>
+        <w:br/>
+        <w:t xml:space="preserve">    </w:t>
+      </w:r>
+    </w:p>
+    <w:p>
+      <w:r>
+        <w:lastRenderedPageBreak/>
+        <w:br/>
+      </w:r>
+      <w:r>
+        <w:rPr>
+          <w:rStyle w:val="Kop3Char"/>
+        </w:rPr>
+        <w:t>1.2.3 het op te leveren product</w:t>
+      </w:r>
+      <w:r>
+        <w:br/>
+      </w:r>
+      <w:r>
+        <w:br/>
+        <w:t>Het op te leveren product is een smoelenboek dat op een server staat, en die via de PC gebruikt kan worden door de studenten, docenten, mentors en de directeur.</w:t>
+      </w:r>
+      <w:r>
+        <w:br/>
+        <w:t>Er moet een inlog scherm zijn waar de desbetreffende persoon kan inloggen en zo weet de applicatie wat men kan doen, de directeur kan studenten, docenten en mentors toevoegen en hun informatie aanpassen, studenten kunnen van hun eigen klasgenoten de naam, foto, email en telefoonnummer zien, en van hun mentor de naam, foto en email.</w:t>
+      </w:r>
+      <w:r>
+        <w:br/>
+        <w:t>De studenten kunnen van de andere klassen alleen de namen en foto’s zien.</w:t>
+      </w:r>
+      <w:r>
+        <w:br/>
+        <w:t>docenten kunnen van de studenten hun naam, foto, email, telefoonnummer, adres en opmerkingen zien, docenten kunnen de opmerkingen aanpassen.</w:t>
+      </w:r>
+      <w:r>
+        <w:br/>
+        <w:t>de mentor kan hetzelfde zien als de docent.</w:t>
+      </w:r>
+      <w:r>
+        <w:br/>
+      </w:r>
+    </w:p>
+    <w:tbl>
+      <w:tblPr>
+        <w:tblStyle w:val="Tabelraster"/>
+        <w:tblW w:w="0" w:type="auto"/>
+        <w:tblLook w:val="04A0" w:firstRow="1" w:lastRow="0" w:firstColumn="1" w:lastColumn="0" w:noHBand="0" w:noVBand="1"/>
+      </w:tblPr>
+      <w:tblGrid>
+        <w:gridCol w:w="3085"/>
+        <w:gridCol w:w="6127"/>
+      </w:tblGrid>
+      <w:tr>
+        <w:tc>
+          <w:tcPr>
+            <w:tcW w:w="3085" w:type="dxa"/>
+          </w:tcPr>
+          <w:p>
+            <w:r>
+              <w:t>Dit is het inlog scherm, hier kunnen de studenten, docenten/mentors en de directeur inloggen, zo kommen ze in het smoelenboek.</w:t>
+            </w:r>
+          </w:p>
+        </w:tc>
+        <w:tc>
+          <w:tcPr>
+            <w:tcW w:w="6127" w:type="dxa"/>
+          </w:tcPr>
+          <w:p/>
+        </w:tc>
+      </w:tr>
+      <w:tr>
+        <w:tc>
+          <w:tcPr>
+            <w:tcW w:w="3085" w:type="dxa"/>
+          </w:tcPr>
+          <w:p/>
+        </w:tc>
+        <w:tc>
+          <w:tcPr>
+            <w:tcW w:w="6127" w:type="dxa"/>
+          </w:tcPr>
+          <w:p/>
+        </w:tc>
+      </w:tr>
+    </w:tbl>
+    <w:p/>
+    <w:p>
+      <w:pPr>
+        <w:rPr>
+          <w:rStyle w:val="Kop2Char"/>
+        </w:rPr>
+      </w:pPr>
+      <w:r>
+        <w:br/>
+      </w:r>
+    </w:p>
+    <w:p>
+      <w:pPr>
+        <w:rPr>
+          <w:rStyle w:val="Kop2Char"/>
+        </w:rPr>
+      </w:pPr>
+      <w:r>
+        <w:rPr>
+          <w:rStyle w:val="Kop2Char"/>
+        </w:rPr>
+        <w:br w:type="page"/>
+      </w:r>
+    </w:p>
+    <w:p>
+      <w:pPr>
+        <w:rPr>
+          <w:rStyle w:val="Kop2Char"/>
+        </w:rPr>
+      </w:pPr>
+      <w:r>
+        <w:rPr>
+          <w:rStyle w:val="Kop2Char"/>
+        </w:rPr>
+        <w:lastRenderedPageBreak/>
+        <w:t>1.3 Producteisen</w:t>
+      </w:r>
+    </w:p>
+    <w:tbl>
+      <w:tblPr>
+        <w:tblStyle w:val="Tabelraster"/>
+        <w:tblW w:w="0" w:type="auto"/>
+        <w:tblLook w:val="04A0" w:firstRow="1" w:lastRow="0" w:firstColumn="1" w:lastColumn="0" w:noHBand="0" w:noVBand="1"/>
+      </w:tblPr>
+      <w:tblGrid>
+        <w:gridCol w:w="817"/>
+        <w:gridCol w:w="1701"/>
+        <w:gridCol w:w="1843"/>
+        <w:gridCol w:w="4851"/>
+      </w:tblGrid>
+      <w:tr>
+        <w:tc>
+          <w:tcPr>
+            <w:tcW w:w="817" w:type="dxa"/>
+          </w:tcPr>
+          <w:p>
+            <w:pPr>
+              <w:rPr>
+                <w:b/>
+              </w:rPr>
+            </w:pPr>
+            <w:bookmarkStart w:id="6" w:name="_Toc436294478"/>
+            <w:r>
+              <w:rPr>
+                <w:b/>
+              </w:rPr>
+              <w:t>eis</w:t>
+            </w:r>
+          </w:p>
+        </w:tc>
+        <w:tc>
+          <w:tcPr>
+            <w:tcW w:w="1701" w:type="dxa"/>
+          </w:tcPr>
+          <w:p>
+            <w:pPr>
+              <w:rPr>
+                <w:b/>
+              </w:rPr>
+            </w:pPr>
+            <w:r>
+              <w:rPr>
+                <w:b/>
+              </w:rPr>
+              <w:t>type</w:t>
+            </w:r>
+          </w:p>
+        </w:tc>
+        <w:tc>
+          <w:tcPr>
+            <w:tcW w:w="1843" w:type="dxa"/>
+          </w:tcPr>
+          <w:p>
+            <w:pPr>
+              <w:rPr>
+                <w:b/>
+              </w:rPr>
+            </w:pPr>
+            <w:r>
+              <w:rPr>
+                <w:b/>
+              </w:rPr>
+              <w:t>prioriteit</w:t>
+            </w:r>
+          </w:p>
+        </w:tc>
+        <w:tc>
+          <w:tcPr>
+            <w:tcW w:w="4851" w:type="dxa"/>
+          </w:tcPr>
+          <w:p>
+            <w:pPr>
+              <w:rPr>
+                <w:b/>
+              </w:rPr>
+            </w:pPr>
+            <w:r>
+              <w:rPr>
+                <w:b/>
+              </w:rPr>
+              <w:t>Oplossing/eis in woorden</w:t>
+            </w:r>
+          </w:p>
+        </w:tc>
+      </w:tr>
+      <w:tr>
+        <w:tc>
+          <w:tcPr>
+            <w:tcW w:w="817" w:type="dxa"/>
+          </w:tcPr>
+          <w:p>
+            <w:r>
+              <w:t>1</w:t>
+            </w:r>
+          </w:p>
+        </w:tc>
+        <w:tc>
+          <w:tcPr>
+            <w:tcW w:w="1701" w:type="dxa"/>
+          </w:tcPr>
+          <w:p>
+            <w:r>
+              <w:t>Functioneel</w:t>
+            </w:r>
+          </w:p>
+        </w:tc>
+        <w:tc>
+          <w:tcPr>
+            <w:tcW w:w="1843" w:type="dxa"/>
+          </w:tcPr>
+          <w:p>
+            <w:r>
+              <w:t>Essentieel</w:t>
+            </w:r>
+          </w:p>
+        </w:tc>
+        <w:tc>
+          <w:tcPr>
+            <w:tcW w:w="4851" w:type="dxa"/>
+          </w:tcPr>
+          <w:p>
+            <w:r>
+              <w:t>Er is een inlog functie</w:t>
+            </w:r>
+          </w:p>
+        </w:tc>
+      </w:tr>
+      <w:tr>
+        <w:tc>
+          <w:tcPr>
+            <w:tcW w:w="817" w:type="dxa"/>
+          </w:tcPr>
+          <w:p>
+            <w:r>
+              <w:t>2</w:t>
+            </w:r>
+          </w:p>
+        </w:tc>
+        <w:tc>
+          <w:tcPr>
+            <w:tcW w:w="1701" w:type="dxa"/>
+          </w:tcPr>
+          <w:p>
+            <w:r>
+              <w:t>Functioneel</w:t>
+            </w:r>
+          </w:p>
+        </w:tc>
+        <w:tc>
+          <w:tcPr>
+            <w:tcW w:w="1843" w:type="dxa"/>
+          </w:tcPr>
+          <w:p>
+            <w:r>
+              <w:t>Essentieel</w:t>
+            </w:r>
+          </w:p>
+        </w:tc>
+        <w:tc>
+          <w:tcPr>
+            <w:tcW w:w="4851" w:type="dxa"/>
+          </w:tcPr>
+          <w:p>
+            <w:r>
+              <w:t>De directeur kan Studenten, docenten/mentors toevoegen en informatie aanpassen.</w:t>
+            </w:r>
+          </w:p>
+        </w:tc>
+      </w:tr>
+      <w:tr>
+        <w:tc>
+          <w:tcPr>
+            <w:tcW w:w="817" w:type="dxa"/>
+          </w:tcPr>
+          <w:p>
+            <w:r>
+              <w:t>3</w:t>
+            </w:r>
+          </w:p>
+        </w:tc>
+        <w:tc>
+          <w:tcPr>
+            <w:tcW w:w="1701" w:type="dxa"/>
+          </w:tcPr>
+          <w:p>
+            <w:r>
+              <w:t>Functioneel</w:t>
+            </w:r>
+          </w:p>
+        </w:tc>
+        <w:tc>
+          <w:tcPr>
+            <w:tcW w:w="1843" w:type="dxa"/>
+          </w:tcPr>
+          <w:p>
+            <w:r>
+              <w:t>Essentieel</w:t>
+            </w:r>
+          </w:p>
+        </w:tc>
+        <w:tc>
+          <w:tcPr>
+            <w:tcW w:w="4851" w:type="dxa"/>
+          </w:tcPr>
+          <w:p>
+            <w:r>
+              <w:t>Navigatie bar aan de linker kant.</w:t>
+            </w:r>
+          </w:p>
+        </w:tc>
+      </w:tr>
+      <w:tr>
+        <w:tc>
+          <w:tcPr>
+            <w:tcW w:w="817" w:type="dxa"/>
+          </w:tcPr>
+          <w:p>
+            <w:r>
+              <w:t>4</w:t>
+            </w:r>
+          </w:p>
+        </w:tc>
+        <w:tc>
+          <w:tcPr>
+            <w:tcW w:w="1701" w:type="dxa"/>
+          </w:tcPr>
+          <w:p>
+            <w:r>
+              <w:t>Functioneel</w:t>
+            </w:r>
+          </w:p>
+        </w:tc>
+        <w:tc>
+          <w:tcPr>
+            <w:tcW w:w="1843" w:type="dxa"/>
+          </w:tcPr>
+          <w:p>
+            <w:r>
+              <w:t>Essentieel</w:t>
+            </w:r>
+          </w:p>
+        </w:tc>
+        <w:tc>
+          <w:tcPr>
+            <w:tcW w:w="4851" w:type="dxa"/>
+          </w:tcPr>
+          <w:p>
+            <w:r>
+              <w:t>Je kan op de student klikken om zo een pagina te zien waar meer informatie staat.</w:t>
+            </w:r>
+          </w:p>
+        </w:tc>
+      </w:tr>
+      <w:tr>
+        <w:tc>
+          <w:tcPr>
+            <w:tcW w:w="817" w:type="dxa"/>
+          </w:tcPr>
+          <w:p>
+            <w:r>
+              <w:t>5</w:t>
+            </w:r>
+          </w:p>
+        </w:tc>
+        <w:tc>
+          <w:tcPr>
+            <w:tcW w:w="1701" w:type="dxa"/>
+          </w:tcPr>
+          <w:p>
+            <w:r>
+              <w:t>Functioneel</w:t>
+            </w:r>
+          </w:p>
+        </w:tc>
+        <w:tc>
+          <w:tcPr>
+            <w:tcW w:w="1843" w:type="dxa"/>
+          </w:tcPr>
+          <w:p>
+            <w:r>
+              <w:t>Essentieel</w:t>
+            </w:r>
+          </w:p>
+        </w:tc>
+        <w:tc>
+          <w:tcPr>
+            <w:tcW w:w="4851" w:type="dxa"/>
+          </w:tcPr>
+          <w:p>
+            <w:r>
+              <w:t>Op het inlog scherm staat de contact informatie van de directeur.</w:t>
+            </w:r>
+          </w:p>
+        </w:tc>
+      </w:tr>
+      <w:tr>
+        <w:tc>
+          <w:tcPr>
+            <w:tcW w:w="817" w:type="dxa"/>
+          </w:tcPr>
+          <w:p>
+            <w:r>
+              <w:t>6</w:t>
+            </w:r>
+          </w:p>
+        </w:tc>
+        <w:tc>
+          <w:tcPr>
+            <w:tcW w:w="1701" w:type="dxa"/>
+          </w:tcPr>
+          <w:p>
+            <w:r>
+              <w:t xml:space="preserve">Niet </w:t>
+            </w:r>
+            <w:r>
+              <w:t>Functioneel</w:t>
+            </w:r>
+          </w:p>
+        </w:tc>
+        <w:tc>
+          <w:tcPr>
+            <w:tcW w:w="1843" w:type="dxa"/>
+          </w:tcPr>
+          <w:p>
+            <w:r>
+              <w:t>Essentieel</w:t>
+            </w:r>
+          </w:p>
+        </w:tc>
+        <w:tc>
+          <w:tcPr>
+            <w:tcW w:w="4851" w:type="dxa"/>
+          </w:tcPr>
+          <w:p>
+            <w:r>
+              <w:t>Afbeelding van elke leerling/docent bij bijbehorende naam.</w:t>
+            </w:r>
+          </w:p>
+        </w:tc>
+      </w:tr>
+      <w:tr>
+        <w:tc>
+          <w:tcPr>
+            <w:tcW w:w="817" w:type="dxa"/>
+          </w:tcPr>
+          <w:p>
+            <w:r>
+              <w:t>7</w:t>
+            </w:r>
+          </w:p>
+        </w:tc>
+        <w:tc>
+          <w:tcPr>
+            <w:tcW w:w="1701" w:type="dxa"/>
+          </w:tcPr>
+          <w:p>
+            <w:r>
+              <w:t>Functioneel</w:t>
+            </w:r>
+          </w:p>
+        </w:tc>
+        <w:tc>
+          <w:tcPr>
+            <w:tcW w:w="1843" w:type="dxa"/>
+          </w:tcPr>
+          <w:p>
+            <w:r>
+              <w:t>Essentieel</w:t>
+            </w:r>
+          </w:p>
+        </w:tc>
+        <w:tc>
+          <w:tcPr>
+            <w:tcW w:w="4851" w:type="dxa"/>
+          </w:tcPr>
+          <w:p>
+            <w:pPr>
+              <w:rPr>
+                <w:rFonts w:ascii="Arial" w:hAnsi="Arial" w:cs="Arial"/>
+              </w:rPr>
+            </w:pPr>
+            <w:r>
+              <w:rPr>
+                <w:rFonts w:ascii="Arial" w:hAnsi="Arial" w:cs="Arial"/>
+              </w:rPr>
+              <w:t>De applicatie zal bruikbaar z</w:t>
+            </w:r>
+            <w:r>
+              <w:rPr>
+                <w:rFonts w:ascii="Arial" w:hAnsi="Arial" w:cs="Arial"/>
+              </w:rPr>
+              <w:t xml:space="preserve">ijn onder elk besturingssysteem </w:t>
+            </w:r>
+            <w:r>
+              <w:rPr>
+                <w:rFonts w:ascii="Arial" w:hAnsi="Arial" w:cs="Arial"/>
+              </w:rPr>
+              <w:t xml:space="preserve">dat een moderne browser ondersteunt. Moderne browsers zijn: </w:t>
+            </w:r>
+            <w:r>
+              <w:rPr>
+                <w:rFonts w:ascii="Arial" w:hAnsi="Arial" w:cs="Arial"/>
+              </w:rPr>
+              <w:tab/>
+            </w:r>
+          </w:p>
+          <w:p>
+            <w:pPr>
+              <w:numPr>
+                <w:ilvl w:val="0"/>
+                <w:numId w:val="2"/>
+              </w:numPr>
+              <w:ind w:left="353" w:hanging="283"/>
+              <w:rPr>
+                <w:rFonts w:ascii="Arial" w:hAnsi="Arial" w:cs="Arial"/>
+              </w:rPr>
+            </w:pPr>
+            <w:r>
+              <w:rPr>
+                <w:rFonts w:ascii="Arial" w:hAnsi="Arial" w:cs="Arial"/>
+              </w:rPr>
+              <w:t>IE (versie 6 en hoger)</w:t>
+            </w:r>
+          </w:p>
+          <w:p>
+            <w:pPr>
+              <w:numPr>
+                <w:ilvl w:val="0"/>
+                <w:numId w:val="2"/>
+              </w:numPr>
+              <w:ind w:left="353" w:hanging="283"/>
+              <w:rPr>
+                <w:rFonts w:ascii="Arial" w:hAnsi="Arial" w:cs="Arial"/>
+              </w:rPr>
+            </w:pPr>
+            <w:r>
+              <w:rPr>
+                <w:rFonts w:ascii="Arial" w:hAnsi="Arial" w:cs="Arial"/>
+              </w:rPr>
+              <w:t xml:space="preserve">Mozilla Firefox (elke versie) </w:t>
+            </w:r>
+          </w:p>
+          <w:p>
+            <w:pPr>
+              <w:numPr>
+                <w:ilvl w:val="0"/>
+                <w:numId w:val="2"/>
+              </w:numPr>
+              <w:ind w:left="353" w:hanging="283"/>
+              <w:rPr>
+                <w:rFonts w:ascii="Arial" w:hAnsi="Arial" w:cs="Arial"/>
+              </w:rPr>
+            </w:pPr>
+            <w:r>
+              <w:rPr>
+                <w:rFonts w:ascii="Arial" w:hAnsi="Arial" w:cs="Arial"/>
+              </w:rPr>
+              <w:t>O</w:t>
+            </w:r>
+            <w:r>
+              <w:rPr>
+                <w:rFonts w:ascii="Arial" w:hAnsi="Arial" w:cs="Arial"/>
+              </w:rPr>
+              <w:t>pera (elke versie)</w:t>
+            </w:r>
+          </w:p>
+          <w:p>
+            <w:pPr>
+              <w:numPr>
+                <w:ilvl w:val="0"/>
+                <w:numId w:val="2"/>
+              </w:numPr>
+              <w:ind w:left="353" w:hanging="283"/>
+              <w:rPr>
+                <w:rFonts w:ascii="Arial" w:hAnsi="Arial" w:cs="Arial"/>
+              </w:rPr>
+            </w:pPr>
+            <w:r>
+              <w:rPr>
+                <w:rFonts w:ascii="Arial" w:hAnsi="Arial" w:cs="Arial"/>
+              </w:rPr>
+              <w:t>S</w:t>
+            </w:r>
+            <w:r>
+              <w:rPr>
+                <w:rFonts w:ascii="Arial" w:hAnsi="Arial" w:cs="Arial"/>
+              </w:rPr>
+              <w:t>afari versie 3 en hoger</w:t>
+            </w:r>
+          </w:p>
+          <w:p>
+            <w:r>
+              <w:rPr>
+                <w:rFonts w:ascii="Arial" w:hAnsi="Arial" w:cs="Arial"/>
+              </w:rPr>
+              <w:t>G</w:t>
+            </w:r>
+            <w:r>
+              <w:rPr>
+                <w:rFonts w:ascii="Arial" w:hAnsi="Arial" w:cs="Arial"/>
+              </w:rPr>
+              <w:t xml:space="preserve">oogle </w:t>
+            </w:r>
+            <w:proofErr w:type="spellStart"/>
+            <w:r>
+              <w:rPr>
+                <w:rFonts w:ascii="Arial" w:hAnsi="Arial" w:cs="Arial"/>
+              </w:rPr>
+              <w:t>C</w:t>
+            </w:r>
+            <w:r>
+              <w:rPr>
+                <w:rFonts w:ascii="Arial" w:hAnsi="Arial" w:cs="Arial"/>
+              </w:rPr>
+              <w:t>hrome</w:t>
+            </w:r>
+            <w:proofErr w:type="spellEnd"/>
+            <w:r>
+              <w:rPr>
+                <w:rFonts w:ascii="Arial" w:hAnsi="Arial" w:cs="Arial"/>
+              </w:rPr>
+              <w:t xml:space="preserve"> elke versie.</w:t>
+            </w:r>
+          </w:p>
+        </w:tc>
+      </w:tr>
+      <w:tr>
+        <w:tc>
+          <w:tcPr>
+            <w:tcW w:w="817" w:type="dxa"/>
+          </w:tcPr>
+          <w:p>
+            <w:r>
+              <w:t>8</w:t>
+            </w:r>
+          </w:p>
+        </w:tc>
+        <w:tc>
+          <w:tcPr>
+            <w:tcW w:w="1701" w:type="dxa"/>
+          </w:tcPr>
+          <w:p>
+            <w:r>
+              <w:t>Functioneel</w:t>
+            </w:r>
+          </w:p>
+        </w:tc>
+        <w:tc>
+          <w:tcPr>
+            <w:tcW w:w="1843" w:type="dxa"/>
+          </w:tcPr>
+          <w:p>
+            <w:r>
+              <w:t>Essentieel</w:t>
+            </w:r>
+          </w:p>
+        </w:tc>
+        <w:tc>
+          <w:tcPr>
+            <w:tcW w:w="4851" w:type="dxa"/>
+          </w:tcPr>
+          <w:p>
+            <w:pPr>
+              <w:rPr>
+                <w:rFonts w:ascii="Arial" w:hAnsi="Arial" w:cs="Arial"/>
+              </w:rPr>
+            </w:pPr>
+            <w:r>
+              <w:rPr>
+                <w:rFonts w:ascii="Arial" w:hAnsi="Arial" w:cs="Arial"/>
+              </w:rPr>
+              <w:t>Als student kan je van je eigen klas de naam, foto, email en telefoon nummer zien van je klasgenoten</w:t>
+            </w:r>
+          </w:p>
+        </w:tc>
+      </w:tr>
+      <w:tr>
+        <w:tc>
+          <w:tcPr>
+            <w:tcW w:w="817" w:type="dxa"/>
+          </w:tcPr>
+          <w:p>
+            <w:r>
+              <w:t>9</w:t>
+            </w:r>
+          </w:p>
+        </w:tc>
+        <w:tc>
+          <w:tcPr>
+            <w:tcW w:w="1701" w:type="dxa"/>
+          </w:tcPr>
+          <w:p>
+            <w:r>
+              <w:t>Functioneel</w:t>
+            </w:r>
+          </w:p>
+        </w:tc>
+        <w:tc>
+          <w:tcPr>
+            <w:tcW w:w="1843" w:type="dxa"/>
+          </w:tcPr>
+          <w:p>
+            <w:r>
+              <w:t>Essentieel</w:t>
+            </w:r>
+          </w:p>
+        </w:tc>
+        <w:tc>
+          <w:tcPr>
+            <w:tcW w:w="4851" w:type="dxa"/>
+          </w:tcPr>
+          <w:p>
+            <w:pPr>
+              <w:rPr>
+                <w:rFonts w:ascii="Arial" w:hAnsi="Arial" w:cs="Arial"/>
+              </w:rPr>
+            </w:pPr>
+            <w:r>
+              <w:rPr>
+                <w:rFonts w:ascii="Arial" w:hAnsi="Arial" w:cs="Arial"/>
+              </w:rPr>
+              <w:t>Als student kan je van studenten uit een andere klas alleen de foto en naam zien.</w:t>
+            </w:r>
+          </w:p>
+        </w:tc>
+      </w:tr>
+      <w:tr>
+        <w:tc>
+          <w:tcPr>
+            <w:tcW w:w="817" w:type="dxa"/>
+          </w:tcPr>
+          <w:p>
+            <w:r>
+              <w:t>10</w:t>
+            </w:r>
+          </w:p>
+        </w:tc>
+        <w:tc>
+          <w:tcPr>
+            <w:tcW w:w="1701" w:type="dxa"/>
+          </w:tcPr>
+          <w:p>
+            <w:r>
+              <w:t>Functioneel</w:t>
+            </w:r>
+          </w:p>
+        </w:tc>
+        <w:tc>
+          <w:tcPr>
+            <w:tcW w:w="1843" w:type="dxa"/>
+          </w:tcPr>
+          <w:p>
+            <w:r>
+              <w:t>Essentieel</w:t>
+            </w:r>
+          </w:p>
+        </w:tc>
+        <w:tc>
+          <w:tcPr>
+            <w:tcW w:w="4851" w:type="dxa"/>
+          </w:tcPr>
+          <w:p>
+            <w:pPr>
+              <w:rPr>
+                <w:rFonts w:ascii="Arial" w:hAnsi="Arial" w:cs="Arial"/>
+              </w:rPr>
+            </w:pPr>
+            <w:r>
+              <w:rPr>
+                <w:rFonts w:ascii="Arial" w:hAnsi="Arial" w:cs="Arial"/>
+              </w:rPr>
+              <w:t>Als docent/mentor kan je van de studenten de naam, foto, email, adres, telefoonnummer, email en opmerkingen zien.</w:t>
+            </w:r>
+          </w:p>
+        </w:tc>
+      </w:tr>
+      <w:tr>
+        <w:tc>
+          <w:tcPr>
+            <w:tcW w:w="817" w:type="dxa"/>
+          </w:tcPr>
+          <w:p>
+            <w:r>
+              <w:t>11</w:t>
+            </w:r>
+          </w:p>
+        </w:tc>
+        <w:tc>
+          <w:tcPr>
+            <w:tcW w:w="1701" w:type="dxa"/>
+          </w:tcPr>
+          <w:p>
+            <w:r>
+              <w:t>Functioneel</w:t>
+            </w:r>
+          </w:p>
+        </w:tc>
+        <w:tc>
+          <w:tcPr>
+            <w:tcW w:w="1843" w:type="dxa"/>
+          </w:tcPr>
+          <w:p>
+            <w:r>
+              <w:t>Essentieel</w:t>
+            </w:r>
+          </w:p>
+        </w:tc>
+        <w:tc>
+          <w:tcPr>
+            <w:tcW w:w="4851" w:type="dxa"/>
+          </w:tcPr>
+          <w:p>
+            <w:pPr>
+              <w:rPr>
+                <w:rFonts w:ascii="Arial" w:hAnsi="Arial" w:cs="Arial"/>
+              </w:rPr>
+            </w:pPr>
+            <w:r>
+              <w:rPr>
+                <w:rFonts w:ascii="Arial" w:hAnsi="Arial" w:cs="Arial"/>
+              </w:rPr>
+              <w:t>Als docent/mentor kan je de opmerkingen aanpassen en opmerkingen toevoegen.</w:t>
+            </w:r>
+          </w:p>
+        </w:tc>
+      </w:tr>
+      <w:tr>
+        <w:tc>
+          <w:tcPr>
+            <w:tcW w:w="817" w:type="dxa"/>
+          </w:tcPr>
+          <w:p>
+            <w:r>
+              <w:t>12</w:t>
+            </w:r>
+          </w:p>
+        </w:tc>
+        <w:tc>
+          <w:tcPr>
+            <w:tcW w:w="1701" w:type="dxa"/>
+          </w:tcPr>
+          <w:p>
+            <w:r>
+              <w:t>Functioneel</w:t>
+            </w:r>
+          </w:p>
+        </w:tc>
+        <w:tc>
+          <w:tcPr>
+            <w:tcW w:w="1843" w:type="dxa"/>
+          </w:tcPr>
+          <w:p>
+            <w:r>
+              <w:t>Essentieel</w:t>
+            </w:r>
+          </w:p>
+        </w:tc>
+        <w:tc>
+          <w:tcPr>
+            <w:tcW w:w="4851" w:type="dxa"/>
+          </w:tcPr>
+          <w:p>
+            <w:pPr>
+              <w:rPr>
+                <w:rFonts w:ascii="Arial" w:hAnsi="Arial" w:cs="Arial"/>
+              </w:rPr>
+            </w:pPr>
+            <w:r>
+              <w:rPr>
+                <w:rFonts w:ascii="Arial" w:hAnsi="Arial" w:cs="Arial"/>
+              </w:rPr>
+              <w:t>Als student kan je je eigen wachtwoord veranderen, maar niet resetten.</w:t>
+            </w:r>
+          </w:p>
+        </w:tc>
+      </w:tr>
+      <w:tr>
+        <w:tc>
+          <w:tcPr>
+            <w:tcW w:w="817" w:type="dxa"/>
+          </w:tcPr>
+          <w:p>
+            <w:r>
+              <w:t>13</w:t>
+            </w:r>
+          </w:p>
+        </w:tc>
+        <w:tc>
+          <w:tcPr>
+            <w:tcW w:w="1701" w:type="dxa"/>
+          </w:tcPr>
+          <w:p>
+            <w:r>
+              <w:t>Functioneel</w:t>
+            </w:r>
+          </w:p>
+        </w:tc>
+        <w:tc>
+          <w:tcPr>
+            <w:tcW w:w="1843" w:type="dxa"/>
+          </w:tcPr>
+          <w:p>
+            <w:r>
+              <w:t>Essentieel</w:t>
+            </w:r>
+          </w:p>
+        </w:tc>
+        <w:tc>
+          <w:tcPr>
+            <w:tcW w:w="4851" w:type="dxa"/>
+          </w:tcPr>
+          <w:p>
+            <w:pPr>
+              <w:rPr>
+                <w:rFonts w:ascii="Arial" w:hAnsi="Arial" w:cs="Arial"/>
+              </w:rPr>
+            </w:pPr>
+            <w:r>
+              <w:rPr>
+                <w:rFonts w:ascii="Arial" w:hAnsi="Arial" w:cs="Arial"/>
+              </w:rPr>
+              <w:t>De directeur kan de wachtwoorden resetten van de studenten en docenten als ze hun wachtwoord vergeten zijn.</w:t>
+            </w:r>
+          </w:p>
+        </w:tc>
+      </w:tr>
+      <w:tr>
+        <w:tc>
+          <w:tcPr>
+            <w:tcW w:w="817" w:type="dxa"/>
+          </w:tcPr>
+          <w:p>
+            <w:r>
+              <w:t>14</w:t>
+            </w:r>
+          </w:p>
+        </w:tc>
+        <w:tc>
+          <w:tcPr>
+            <w:tcW w:w="1701" w:type="dxa"/>
+          </w:tcPr>
+          <w:p>
+            <w:r>
+              <w:t>functioneel</w:t>
+            </w:r>
+          </w:p>
+        </w:tc>
+        <w:tc>
+          <w:tcPr>
+            <w:tcW w:w="1843" w:type="dxa"/>
+          </w:tcPr>
+          <w:p>
+            <w:r>
+              <w:t xml:space="preserve">Nice </w:t>
+            </w:r>
+            <w:proofErr w:type="spellStart"/>
+            <w:r>
+              <w:t>to</w:t>
+            </w:r>
+            <w:proofErr w:type="spellEnd"/>
+            <w:r>
+              <w:t xml:space="preserve"> have</w:t>
+            </w:r>
+          </w:p>
+        </w:tc>
+        <w:tc>
+          <w:tcPr>
+            <w:tcW w:w="4851" w:type="dxa"/>
+          </w:tcPr>
+          <w:p>
+            <w:pPr>
+              <w:rPr>
+                <w:rFonts w:ascii="Arial" w:hAnsi="Arial" w:cs="Arial"/>
+              </w:rPr>
+            </w:pPr>
+            <w:r>
+              <w:rPr>
+                <w:rFonts w:ascii="Arial" w:hAnsi="Arial" w:cs="Arial"/>
+              </w:rPr>
+              <w:t>Er zit een zoekfunctie in zodat je bijvoorbeeld op naam de klas van de student kan vinden</w:t>
+            </w:r>
+          </w:p>
+        </w:tc>
+      </w:tr>
+    </w:tbl>
+    <w:p/>
+    <w:p>
+      <w:pPr>
+        <w:pStyle w:val="Kop1"/>
+      </w:pPr>
+      <w:r>
+        <w:lastRenderedPageBreak/>
+        <w:t>2 Functioneel ontwerp</w:t>
+      </w:r>
+      <w:bookmarkEnd w:id="6"/>
+    </w:p>
+    <w:p>
+      <w:pPr>
+        <w:pStyle w:val="Kop2"/>
+      </w:pPr>
+      <w:r>
+        <w:br/>
+      </w:r>
+      <w:bookmarkStart w:id="7" w:name="_Toc436294479"/>
+      <w:r>
+        <w:t>2.1 De gebruikersgroepen</w:t>
+      </w:r>
+      <w:bookmarkEnd w:id="7"/>
+    </w:p>
+    <w:p>
+      <w:pPr>
+        <w:pStyle w:val="Kop2"/>
+      </w:pPr>
+      <w:bookmarkStart w:id="8" w:name="_Toc436294480"/>
+      <w:r>
+        <w:t>2.2 opdrachtomschrijving</w:t>
+      </w:r>
+      <w:bookmarkEnd w:id="8"/>
+    </w:p>
+    <w:p>
+      <w:pPr>
+        <w:pStyle w:val="Kop2"/>
+      </w:pPr>
+      <w:bookmarkStart w:id="9" w:name="_Toc436294481"/>
+      <w:r>
+        <w:t xml:space="preserve">2.3 </w:t>
+      </w:r>
+      <w:proofErr w:type="spellStart"/>
+      <w:r>
+        <w:t>Use</w:t>
+      </w:r>
+      <w:proofErr w:type="spellEnd"/>
+      <w:r>
+        <w:t xml:space="preserve"> cases</w:t>
+      </w:r>
+      <w:bookmarkEnd w:id="9"/>
+    </w:p>
+    <w:p>
+      <w:pPr>
+        <w:pStyle w:val="Kop2"/>
+      </w:pPr>
+      <w:bookmarkStart w:id="10" w:name="_Toc436294482"/>
+      <w:r>
+        <w:t xml:space="preserve">2.4 </w:t>
+      </w:r>
+      <w:proofErr w:type="spellStart"/>
+      <w:r>
+        <w:t>use</w:t>
+      </w:r>
+      <w:proofErr w:type="spellEnd"/>
+      <w:r>
+        <w:t xml:space="preserve"> case templates</w:t>
+      </w:r>
+      <w:bookmarkEnd w:id="10"/>
+    </w:p>
+    <w:p>
+      <w:pPr>
+        <w:rPr>
+          <w:lang w:val="en-US"/>
+        </w:rPr>
+      </w:pPr>
+      <w:bookmarkStart w:id="11" w:name="_Toc436294483"/>
+      <w:r>
+        <w:rPr>
+          <w:rStyle w:val="Kop3Char"/>
+        </w:rPr>
+        <w:t>2.4.1 UC1:</w:t>
+      </w:r>
+      <w:bookmarkEnd w:id="11"/>
+      <w:r>
+        <w:br/>
+      </w:r>
+      <w:r>
+        <w:br/>
+      </w:r>
+      <w:r>
+        <w:rPr>
+          <w:rStyle w:val="Kop2Char"/>
+        </w:rPr>
+        <w:t>2.5 V</w:t>
+      </w:r>
+      <w:proofErr w:type="spellStart"/>
+      <w:r>
+        <w:rPr>
+          <w:rStyle w:val="Kop2Char"/>
+          <w:lang w:val="en-US"/>
+        </w:rPr>
+        <w:t>iews</w:t>
+      </w:r>
+      <w:proofErr w:type="spellEnd"/>
+    </w:p>
+    <w:p>
+      <w:pPr>
+        <w:pStyle w:val="Kop3"/>
+        <w:rPr>
+          <w:lang w:val="en-US"/>
+        </w:rPr>
+      </w:pPr>
+      <w:bookmarkStart w:id="12" w:name="_Toc436294484"/>
+      <w:r>
+        <w:rPr>
+          <w:lang w:val="en-US"/>
+        </w:rPr>
+        <w:t xml:space="preserve">2.5.1 </w:t>
+      </w:r>
+      <w:proofErr w:type="spellStart"/>
+      <w:r>
+        <w:rPr>
+          <w:lang w:val="en-US"/>
+        </w:rPr>
+        <w:t>startview</w:t>
+      </w:r>
+      <w:bookmarkEnd w:id="12"/>
+      <w:proofErr w:type="spellEnd"/>
+    </w:p>
+    <w:p>
+      <w:pPr>
+        <w:pStyle w:val="Kop1"/>
+      </w:pPr>
+      <w:bookmarkStart w:id="13" w:name="_Toc436294485"/>
+      <w:r>
+        <w:t>3 Technisch ontwerp</w:t>
+      </w:r>
+      <w:bookmarkEnd w:id="13"/>
+    </w:p>
+    <w:p>
+      <w:pPr>
+        <w:pStyle w:val="Kop2"/>
+      </w:pPr>
+      <w:bookmarkStart w:id="14" w:name="_Toc436294486"/>
+      <w:r>
+        <w:t>3.1 Het technisch ontwerp van de view</w:t>
+      </w:r>
+      <w:bookmarkEnd w:id="14"/>
+    </w:p>
     <w:sectPr>
       <w:pgSz w:w="11906" w:h="16838"/>
       <w:pgMar w:top="1417" w:right="1417" w:bottom="1417" w:left="1417" w:header="708" w:footer="708" w:gutter="0"/>
@@ -1191,6 +4294,119 @@
 <file path=word/numbering.xml><?xml version="1.0" encoding="utf-8"?>
 <w:numbering xmlns:wpc="http://schemas.microsoft.com/office/word/2010/wordprocessingCanvas" xmlns:mc="http://schemas.openxmlformats.org/markup-compatibility/2006" xmlns:o="urn:schemas-microsoft-com:office:office" xmlns:r="http://schemas.openxmlformats.org/officeDocument/2006/relationships" xmlns:m="http://schemas.openxmlformats.org/officeDocument/2006/math" xmlns:v="urn:schemas-microsoft-com:vml" xmlns:wp14="http://schemas.microsoft.com/office/word/2010/wordprocessingDrawing" xmlns:wp="http://schemas.openxmlformats.org/drawingml/2006/wordprocessingDrawing" xmlns:w10="urn:schemas-microsoft-com:office:word" xmlns:w="http://schemas.openxmlformats.org/wordprocessingml/2006/main" xmlns:w14="http://schemas.microsoft.com/office/word/2010/wordml" xmlns:wpg="http://schemas.microsoft.com/office/word/2010/wordprocessingGroup" xmlns:wpi="http://schemas.microsoft.com/office/word/2010/wordprocessingInk" xmlns:wne="http://schemas.microsoft.com/office/word/2006/wordml" xmlns:wps="http://schemas.microsoft.com/office/word/2010/wordprocessingShape" mc:Ignorable="w14 wp14">
   <w:abstractNum w:abstractNumId="0">
+    <w:nsid w:val="05720878"/>
+    <w:multiLevelType w:val="hybridMultilevel"/>
+    <w:tmpl w:val="473E6798"/>
+    <w:lvl w:ilvl="0" w:tplc="04130001">
+      <w:start w:val="1"/>
+      <w:numFmt w:val="bullet"/>
+      <w:lvlText w:val=""/>
+      <w:lvlJc w:val="left"/>
+      <w:pPr>
+        <w:ind w:left="720" w:hanging="360"/>
+      </w:pPr>
+      <w:rPr>
+        <w:rFonts w:ascii="Symbol" w:hAnsi="Symbol" w:hint="default"/>
+      </w:rPr>
+    </w:lvl>
+    <w:lvl w:ilvl="1" w:tplc="04130003" w:tentative="1">
+      <w:start w:val="1"/>
+      <w:numFmt w:val="bullet"/>
+      <w:lvlText w:val="o"/>
+      <w:lvlJc w:val="left"/>
+      <w:pPr>
+        <w:ind w:left="1440" w:hanging="360"/>
+      </w:pPr>
+      <w:rPr>
+        <w:rFonts w:ascii="Courier New" w:hAnsi="Courier New" w:cs="Courier New" w:hint="default"/>
+      </w:rPr>
+    </w:lvl>
+    <w:lvl w:ilvl="2" w:tplc="04130005" w:tentative="1">
+      <w:start w:val="1"/>
+      <w:numFmt w:val="bullet"/>
+      <w:lvlText w:val=""/>
+      <w:lvlJc w:val="left"/>
+      <w:pPr>
+        <w:ind w:left="2160" w:hanging="360"/>
+      </w:pPr>
+      <w:rPr>
+        <w:rFonts w:ascii="Wingdings" w:hAnsi="Wingdings" w:hint="default"/>
+      </w:rPr>
+    </w:lvl>
+    <w:lvl w:ilvl="3" w:tplc="04130001" w:tentative="1">
+      <w:start w:val="1"/>
+      <w:numFmt w:val="bullet"/>
+      <w:lvlText w:val=""/>
+      <w:lvlJc w:val="left"/>
+      <w:pPr>
+        <w:ind w:left="2880" w:hanging="360"/>
+      </w:pPr>
+      <w:rPr>
+        <w:rFonts w:ascii="Symbol" w:hAnsi="Symbol" w:hint="default"/>
+      </w:rPr>
+    </w:lvl>
+    <w:lvl w:ilvl="4" w:tplc="04130003" w:tentative="1">
+      <w:start w:val="1"/>
+      <w:numFmt w:val="bullet"/>
+      <w:lvlText w:val="o"/>
+      <w:lvlJc w:val="left"/>
+      <w:pPr>
+        <w:ind w:left="3600" w:hanging="360"/>
+      </w:pPr>
+      <w:rPr>
+        <w:rFonts w:ascii="Courier New" w:hAnsi="Courier New" w:cs="Courier New" w:hint="default"/>
+      </w:rPr>
+    </w:lvl>
+    <w:lvl w:ilvl="5" w:tplc="04130005" w:tentative="1">
+      <w:start w:val="1"/>
+      <w:numFmt w:val="bullet"/>
+      <w:lvlText w:val=""/>
+      <w:lvlJc w:val="left"/>
+      <w:pPr>
+        <w:ind w:left="4320" w:hanging="360"/>
+      </w:pPr>
+      <w:rPr>
+        <w:rFonts w:ascii="Wingdings" w:hAnsi="Wingdings" w:hint="default"/>
+      </w:rPr>
+    </w:lvl>
+    <w:lvl w:ilvl="6" w:tplc="04130001" w:tentative="1">
+      <w:start w:val="1"/>
+      <w:numFmt w:val="bullet"/>
+      <w:lvlText w:val=""/>
+      <w:lvlJc w:val="left"/>
+      <w:pPr>
+        <w:ind w:left="5040" w:hanging="360"/>
+      </w:pPr>
+      <w:rPr>
+        <w:rFonts w:ascii="Symbol" w:hAnsi="Symbol" w:hint="default"/>
+      </w:rPr>
+    </w:lvl>
+    <w:lvl w:ilvl="7" w:tplc="04130003" w:tentative="1">
+      <w:start w:val="1"/>
+      <w:numFmt w:val="bullet"/>
+      <w:lvlText w:val="o"/>
+      <w:lvlJc w:val="left"/>
+      <w:pPr>
+        <w:ind w:left="5760" w:hanging="360"/>
+      </w:pPr>
+      <w:rPr>
+        <w:rFonts w:ascii="Courier New" w:hAnsi="Courier New" w:cs="Courier New" w:hint="default"/>
+      </w:rPr>
+    </w:lvl>
+    <w:lvl w:ilvl="8" w:tplc="04130005" w:tentative="1">
+      <w:start w:val="1"/>
+      <w:numFmt w:val="bullet"/>
+      <w:lvlText w:val=""/>
+      <w:lvlJc w:val="left"/>
+      <w:pPr>
+        <w:ind w:left="6480" w:hanging="360"/>
+      </w:pPr>
+      <w:rPr>
+        <w:rFonts w:ascii="Wingdings" w:hAnsi="Wingdings" w:hint="default"/>
+      </w:rPr>
+    </w:lvl>
+  </w:abstractNum>
+  <w:abstractNum w:abstractNumId="1">
     <w:nsid w:val="674F1F84"/>
     <w:multiLevelType w:val="multilevel"/>
     <w:tmpl w:val="CFC407FA"/>
@@ -1304,6 +4520,9 @@
     </w:lvl>
   </w:abstractNum>
   <w:num w:numId="1">
+    <w:abstractNumId w:val="1"/>
+  </w:num>
+  <w:num w:numId="2">
     <w:abstractNumId w:val="0"/>
   </w:num>
 </w:numbering>
@@ -1680,6 +4899,66 @@
       </w:tblCellMar>
     </w:tblPr>
   </w:style>
+  <w:style w:type="paragraph" w:styleId="Inhopg2">
+    <w:name w:val="toc 2"/>
+    <w:basedOn w:val="Standaard"/>
+    <w:next w:val="Standaard"/>
+    <w:autoRedefine/>
+    <w:uiPriority w:val="39"/>
+    <w:unhideWhenUsed/>
+    <w:rsid w:val="00F14482"/>
+    <w:pPr>
+      <w:spacing w:after="100"/>
+      <w:ind w:left="220"/>
+    </w:pPr>
+  </w:style>
+  <w:style w:type="paragraph" w:styleId="Inhopg3">
+    <w:name w:val="toc 3"/>
+    <w:basedOn w:val="Standaard"/>
+    <w:next w:val="Standaard"/>
+    <w:autoRedefine/>
+    <w:uiPriority w:val="39"/>
+    <w:unhideWhenUsed/>
+    <w:rsid w:val="00F14482"/>
+    <w:pPr>
+      <w:spacing w:after="100"/>
+      <w:ind w:left="440"/>
+    </w:pPr>
+  </w:style>
+  <w:style w:type="paragraph" w:styleId="Inhopg1">
+    <w:name w:val="toc 1"/>
+    <w:basedOn w:val="Standaard"/>
+    <w:next w:val="Standaard"/>
+    <w:autoRedefine/>
+    <w:uiPriority w:val="39"/>
+    <w:unhideWhenUsed/>
+    <w:rsid w:val="00F14482"/>
+    <w:pPr>
+      <w:spacing w:after="100"/>
+    </w:pPr>
+  </w:style>
+  <w:style w:type="character" w:styleId="Hyperlink">
+    <w:name w:val="Hyperlink"/>
+    <w:basedOn w:val="Standaardalinea-lettertype"/>
+    <w:uiPriority w:val="99"/>
+    <w:unhideWhenUsed/>
+    <w:rsid w:val="00F14482"/>
+    <w:rPr>
+      <w:color w:val="0000FF" w:themeColor="hyperlink"/>
+      <w:u w:val="single"/>
+    </w:rPr>
+  </w:style>
+  <w:style w:type="paragraph" w:styleId="Lijstalinea">
+    <w:name w:val="List Paragraph"/>
+    <w:basedOn w:val="Standaard"/>
+    <w:uiPriority w:val="34"/>
+    <w:qFormat/>
+    <w:rsid w:val="007653E9"/>
+    <w:pPr>
+      <w:ind w:left="720"/>
+      <w:contextualSpacing/>
+    </w:pPr>
+  </w:style>
 </w:styles>
 </file>
 
@@ -2054,6 +5333,66 @@
       </w:tblCellMar>
     </w:tblPr>
   </w:style>
+  <w:style w:type="paragraph" w:styleId="Inhopg2">
+    <w:name w:val="toc 2"/>
+    <w:basedOn w:val="Standaard"/>
+    <w:next w:val="Standaard"/>
+    <w:autoRedefine/>
+    <w:uiPriority w:val="39"/>
+    <w:unhideWhenUsed/>
+    <w:rsid w:val="00F14482"/>
+    <w:pPr>
+      <w:spacing w:after="100"/>
+      <w:ind w:left="220"/>
+    </w:pPr>
+  </w:style>
+  <w:style w:type="paragraph" w:styleId="Inhopg3">
+    <w:name w:val="toc 3"/>
+    <w:basedOn w:val="Standaard"/>
+    <w:next w:val="Standaard"/>
+    <w:autoRedefine/>
+    <w:uiPriority w:val="39"/>
+    <w:unhideWhenUsed/>
+    <w:rsid w:val="00F14482"/>
+    <w:pPr>
+      <w:spacing w:after="100"/>
+      <w:ind w:left="440"/>
+    </w:pPr>
+  </w:style>
+  <w:style w:type="paragraph" w:styleId="Inhopg1">
+    <w:name w:val="toc 1"/>
+    <w:basedOn w:val="Standaard"/>
+    <w:next w:val="Standaard"/>
+    <w:autoRedefine/>
+    <w:uiPriority w:val="39"/>
+    <w:unhideWhenUsed/>
+    <w:rsid w:val="00F14482"/>
+    <w:pPr>
+      <w:spacing w:after="100"/>
+    </w:pPr>
+  </w:style>
+  <w:style w:type="character" w:styleId="Hyperlink">
+    <w:name w:val="Hyperlink"/>
+    <w:basedOn w:val="Standaardalinea-lettertype"/>
+    <w:uiPriority w:val="99"/>
+    <w:unhideWhenUsed/>
+    <w:rsid w:val="00F14482"/>
+    <w:rPr>
+      <w:color w:val="0000FF" w:themeColor="hyperlink"/>
+      <w:u w:val="single"/>
+    </w:rPr>
+  </w:style>
+  <w:style w:type="paragraph" w:styleId="Lijstalinea">
+    <w:name w:val="List Paragraph"/>
+    <w:basedOn w:val="Standaard"/>
+    <w:uiPriority w:val="34"/>
+    <w:qFormat/>
+    <w:rsid w:val="007653E9"/>
+    <w:pPr>
+      <w:ind w:left="720"/>
+      <w:contextualSpacing/>
+    </w:pPr>
+  </w:style>
 </w:styles>
 </file>
 
@@ -2347,7 +5686,7 @@
 </file>
 
 <file path=customXml/itemProps1.xml><?xml version="1.0" encoding="utf-8"?>
-<ds:datastoreItem xmlns:ds="http://schemas.openxmlformats.org/officeDocument/2006/customXml" ds:itemID="{790A7C50-7764-4E6C-9C83-7AE20DA2329F}">
+<ds:datastoreItem xmlns:ds="http://schemas.openxmlformats.org/officeDocument/2006/customXml" ds:itemID="{78E05DE1-D3E2-4157-86FC-0C962BD74704}">
   <ds:schemaRefs>
     <ds:schemaRef ds:uri="http://schemas.openxmlformats.org/officeDocument/2006/bibliography"/>
   </ds:schemaRefs>

</xml_diff>

<commit_message>
added something of importance
</commit_message>
<xml_diff>
--- a/Documentatie/documentatie.docx
+++ b/Documentatie/documentatie.docx
@@ -11,7 +11,7 @@
         <mc:AlternateContent>
           <mc:Choice Requires="wps">
             <w:drawing>
-              <wp:anchor distT="0" distB="0" distL="114300" distR="114300" simplePos="0" relativeHeight="251659264" behindDoc="0" locked="0" layoutInCell="1" allowOverlap="1" wp14:anchorId="0282ED76" wp14:editId="73DC7891">
+              <wp:anchor distT="0" distB="0" distL="114300" distR="114300" simplePos="0" relativeHeight="251659264" behindDoc="0" locked="0" layoutInCell="1" allowOverlap="1" wp14:anchorId="32B9CB43" wp14:editId="1CB78FB3">
                 <wp:simplePos x="0" y="0"/>
                 <wp:positionH relativeFrom="column">
                   <wp:posOffset>4772</wp:posOffset>
@@ -1035,7 +1035,6 @@
               <w:rPr>
                 <w:rStyle w:val="Hyperlink"/>
                 <w:noProof/>
-                <w:lang w:val="en-US"/>
               </w:rPr>
               <w:t>2.3 Use cases</w:t>
             </w:r>
@@ -1104,7 +1103,6 @@
               <w:rPr>
                 <w:rStyle w:val="Hyperlink"/>
                 <w:noProof/>
-                <w:lang w:val="en-US"/>
               </w:rPr>
               <w:t>2.4 use case templates</w:t>
             </w:r>
@@ -1173,7 +1171,6 @@
               <w:rPr>
                 <w:rStyle w:val="Hyperlink"/>
                 <w:noProof/>
-                <w:lang w:val="en-US"/>
               </w:rPr>
               <w:t>2.4.1 UC1:</w:t>
             </w:r>
@@ -1242,7 +1239,6 @@
               <w:rPr>
                 <w:rStyle w:val="Hyperlink"/>
                 <w:noProof/>
-                <w:lang w:val="en-US"/>
               </w:rPr>
               <w:t>2.5.1 startview</w:t>
             </w:r>
@@ -1470,10 +1466,7 @@
       </w:pPr>
       <w:bookmarkStart w:id="1" w:name="_Toc436294474"/>
       <w:r>
-        <w:t>1.1</w:t>
-      </w:r>
-      <w:r>
-        <w:t xml:space="preserve"> interview </w:t>
+        <w:t xml:space="preserve">1.1 interview </w:t>
       </w:r>
       <w:r>
         <w:t>met de klant</w:t>
@@ -2327,8 +2320,6 @@
               </w:rPr>
               <w:t>de naam van de school</w:t>
             </w:r>
-            <w:bookmarkStart w:id="2" w:name="_GoBack"/>
-            <w:bookmarkEnd w:id="2"/>
             <w:r>
               <w:rPr>
                 <w:u w:val="single"/>
@@ -2379,7 +2370,7 @@
                 <v:shape id="_x0000_i1025" type="#_x0000_t75" style="width:160.5pt;height:101.25pt" o:ole="">
                   <v:imagedata r:id="rId7" o:title=""/>
                 </v:shape>
-                <o:OLEObject Type="Embed" ProgID="PBrush" ShapeID="_x0000_i1025" DrawAspect="Content" ObjectID="_1510139521" r:id="rId8"/>
+                <o:OLEObject Type="Embed" ProgID="PBrush" ShapeID="_x0000_i1025" DrawAspect="Content" ObjectID="_1510464970" r:id="rId8"/>
               </w:object>
             </w:r>
             <w:r>
@@ -2387,7 +2378,7 @@
                 <v:shape id="_x0000_i1026" type="#_x0000_t75" style="width:162pt;height:105.75pt" o:ole="">
                   <v:imagedata r:id="rId9" o:title=""/>
                 </v:shape>
-                <o:OLEObject Type="Embed" ProgID="PBrush" ShapeID="_x0000_i1026" DrawAspect="Content" ObjectID="_1510139522" r:id="rId10"/>
+                <o:OLEObject Type="Embed" ProgID="PBrush" ShapeID="_x0000_i1026" DrawAspect="Content" ObjectID="_1510464971" r:id="rId10"/>
               </w:object>
             </w:r>
             <w:r>
@@ -2410,7 +2401,7 @@
                 <v:shape id="_x0000_i1027" type="#_x0000_t75" style="width:104.25pt;height:102.75pt" o:ole="">
                   <v:imagedata r:id="rId11" o:title=""/>
                 </v:shape>
-                <o:OLEObject Type="Embed" ProgID="PBrush" ShapeID="_x0000_i1027" DrawAspect="Content" ObjectID="_1510139523" r:id="rId12"/>
+                <o:OLEObject Type="Embed" ProgID="PBrush" ShapeID="_x0000_i1027" DrawAspect="Content" ObjectID="_1510464972" r:id="rId12"/>
               </w:object>
             </w:r>
             <w:r>
@@ -2418,7 +2409,7 @@
                 <v:shape id="_x0000_i1028" type="#_x0000_t75" style="width:89.25pt;height:104.25pt" o:ole="">
                   <v:imagedata r:id="rId13" o:title=""/>
                 </v:shape>
-                <o:OLEObject Type="Embed" ProgID="PBrush" ShapeID="_x0000_i1028" DrawAspect="Content" ObjectID="_1510139524" r:id="rId14"/>
+                <o:OLEObject Type="Embed" ProgID="PBrush" ShapeID="_x0000_i1028" DrawAspect="Content" ObjectID="_1510464973" r:id="rId14"/>
               </w:object>
             </w:r>
             <w:r>
@@ -2426,7 +2417,7 @@
                 <v:shape id="_x0000_i1029" type="#_x0000_t75" style="width:105pt;height:105.75pt" o:ole="">
                   <v:imagedata r:id="rId15" o:title=""/>
                 </v:shape>
-                <o:OLEObject Type="Embed" ProgID="PBrush" ShapeID="_x0000_i1029" DrawAspect="Content" ObjectID="_1510139525" r:id="rId16"/>
+                <o:OLEObject Type="Embed" ProgID="PBrush" ShapeID="_x0000_i1029" DrawAspect="Content" ObjectID="_1510464974" r:id="rId16"/>
               </w:object>
             </w:r>
           </w:p>
@@ -2988,11 +2979,11 @@
       <w:r>
         <w:br/>
       </w:r>
-      <w:bookmarkStart w:id="3" w:name="_Toc436294475"/>
+      <w:bookmarkStart w:id="2" w:name="_Toc436294475"/>
       <w:r>
         <w:t>1.2 Uitwerking klantinterview</w:t>
       </w:r>
-      <w:bookmarkEnd w:id="3"/>
+      <w:bookmarkEnd w:id="2"/>
     </w:p>
     <w:p>
       <w:pPr>
@@ -3001,11 +2992,11 @@
       <w:r>
         <w:br/>
       </w:r>
-      <w:bookmarkStart w:id="4" w:name="_Toc436294476"/>
+      <w:bookmarkStart w:id="3" w:name="_Toc436294476"/>
       <w:r>
         <w:t>1.2.1 De huidige situatie</w:t>
       </w:r>
-      <w:bookmarkEnd w:id="4"/>
+      <w:bookmarkEnd w:id="3"/>
     </w:p>
     <w:p>
       <w:r>
@@ -3031,14 +3022,14 @@
       <w:r>
         <w:br/>
       </w:r>
-      <w:bookmarkStart w:id="5" w:name="_Toc436294477"/>
+      <w:bookmarkStart w:id="4" w:name="_Toc436294477"/>
       <w:r>
         <w:rPr>
           <w:rStyle w:val="Kop3Char"/>
         </w:rPr>
         <w:t>1.2.2 De problemen</w:t>
       </w:r>
-      <w:bookmarkEnd w:id="5"/>
+      <w:bookmarkEnd w:id="4"/>
       <w:r>
         <w:rPr>
           <w:rStyle w:val="Kop3Char"/>
@@ -3267,7 +3258,7 @@
                 <w:b/>
               </w:rPr>
             </w:pPr>
-            <w:bookmarkStart w:id="6" w:name="_Toc436294478"/>
+            <w:bookmarkStart w:id="5" w:name="_Toc436294478"/>
             <w:r>
               <w:rPr>
                 <w:b/>
@@ -3558,10 +3549,7 @@
           </w:tcPr>
           <w:p>
             <w:r>
-              <w:t xml:space="preserve">Niet </w:t>
-            </w:r>
-            <w:r>
-              <w:t>Functioneel</w:t>
+              <w:t>Niet Functioneel</w:t>
             </w:r>
           </w:p>
         </w:tc>
@@ -3631,19 +3619,7 @@
               <w:rPr>
                 <w:rFonts w:ascii="Arial" w:hAnsi="Arial" w:cs="Arial"/>
               </w:rPr>
-              <w:t>De applicatie zal bruikbaar z</w:t>
-            </w:r>
-            <w:r>
-              <w:rPr>
-                <w:rFonts w:ascii="Arial" w:hAnsi="Arial" w:cs="Arial"/>
-              </w:rPr>
-              <w:t xml:space="preserve">ijn onder elk besturingssysteem </w:t>
-            </w:r>
-            <w:r>
-              <w:rPr>
-                <w:rFonts w:ascii="Arial" w:hAnsi="Arial" w:cs="Arial"/>
-              </w:rPr>
-              <w:t xml:space="preserve">dat een moderne browser ondersteunt. Moderne browsers zijn: </w:t>
+              <w:t xml:space="preserve">De applicatie zal bruikbaar zijn onder elk besturingssysteem dat een moderne browser ondersteunt. Moderne browsers zijn: </w:t>
             </w:r>
             <w:r>
               <w:rPr>
@@ -3703,13 +3679,7 @@
               <w:rPr>
                 <w:rFonts w:ascii="Arial" w:hAnsi="Arial" w:cs="Arial"/>
               </w:rPr>
-              <w:t>O</w:t>
-            </w:r>
-            <w:r>
-              <w:rPr>
-                <w:rFonts w:ascii="Arial" w:hAnsi="Arial" w:cs="Arial"/>
-              </w:rPr>
-              <w:t>pera (elke versie)</w:t>
+              <w:t>Opera (elke versie)</w:t>
             </w:r>
           </w:p>
           <w:p>
@@ -3727,40 +3697,22 @@
               <w:rPr>
                 <w:rFonts w:ascii="Arial" w:hAnsi="Arial" w:cs="Arial"/>
               </w:rPr>
-              <w:t>S</w:t>
-            </w:r>
+              <w:t>Safari versie 3 en hoger</w:t>
+            </w:r>
+          </w:p>
+          <w:p>
             <w:r>
               <w:rPr>
                 <w:rFonts w:ascii="Arial" w:hAnsi="Arial" w:cs="Arial"/>
               </w:rPr>
-              <w:t>afari versie 3 en hoger</w:t>
-            </w:r>
-          </w:p>
-          <w:p>
+              <w:t xml:space="preserve">Google </w:t>
+            </w:r>
+            <w:proofErr w:type="spellStart"/>
             <w:r>
               <w:rPr>
                 <w:rFonts w:ascii="Arial" w:hAnsi="Arial" w:cs="Arial"/>
               </w:rPr>
-              <w:t>G</w:t>
-            </w:r>
-            <w:r>
-              <w:rPr>
-                <w:rFonts w:ascii="Arial" w:hAnsi="Arial" w:cs="Arial"/>
-              </w:rPr>
-              <w:t xml:space="preserve">oogle </w:t>
-            </w:r>
-            <w:proofErr w:type="spellStart"/>
-            <w:r>
-              <w:rPr>
-                <w:rFonts w:ascii="Arial" w:hAnsi="Arial" w:cs="Arial"/>
-              </w:rPr>
-              <w:t>C</w:t>
-            </w:r>
-            <w:r>
-              <w:rPr>
-                <w:rFonts w:ascii="Arial" w:hAnsi="Arial" w:cs="Arial"/>
-              </w:rPr>
-              <w:t>hrome</w:t>
+              <w:t>Chrome</w:t>
             </w:r>
             <w:proofErr w:type="spellEnd"/>
             <w:r>
@@ -4134,13 +4086,28 @@
     <w:p/>
     <w:p>
       <w:pPr>
+        <w:rPr>
+          <w:rFonts w:asciiTheme="majorHAnsi" w:eastAsiaTheme="majorEastAsia" w:hAnsiTheme="majorHAnsi" w:cstheme="majorBidi"/>
+          <w:b/>
+          <w:bCs/>
+          <w:color w:val="365F91" w:themeColor="accent1" w:themeShade="BF"/>
+          <w:sz w:val="28"/>
+          <w:szCs w:val="28"/>
+        </w:rPr>
+      </w:pPr>
+      <w:r>
+        <w:br w:type="page"/>
+      </w:r>
+    </w:p>
+    <w:p>
+      <w:pPr>
         <w:pStyle w:val="Kop1"/>
       </w:pPr>
       <w:r>
         <w:lastRenderedPageBreak/>
         <w:t>2 Functioneel ontwerp</w:t>
       </w:r>
-      <w:bookmarkEnd w:id="6"/>
+      <w:bookmarkEnd w:id="5"/>
     </w:p>
     <w:p>
       <w:pPr>
@@ -4149,9 +4116,1130 @@
       <w:r>
         <w:br/>
       </w:r>
-      <w:bookmarkStart w:id="7" w:name="_Toc436294479"/>
+      <w:bookmarkStart w:id="6" w:name="1514db681a69ff0b__Toc436294479"/>
       <w:r>
         <w:t>2.1 De gebruikersgroepen</w:t>
+      </w:r>
+      <w:bookmarkEnd w:id="6"/>
+    </w:p>
+    <w:p>
+      <w:pPr>
+        <w:shd w:val="clear" w:color="auto" w:fill="FFFFFF"/>
+        <w:spacing w:after="0"/>
+        <w:rPr>
+          <w:rFonts w:ascii="Arial" w:hAnsi="Arial" w:cs="Arial"/>
+          <w:color w:val="222222"/>
+          <w:sz w:val="19"/>
+          <w:szCs w:val="19"/>
+        </w:rPr>
+      </w:pPr>
+      <w:r>
+        <w:rPr>
+          <w:rFonts w:ascii="Arial" w:hAnsi="Arial" w:cs="Arial"/>
+          <w:b/>
+          <w:bCs/>
+          <w:color w:val="222222"/>
+          <w:sz w:val="19"/>
+          <w:szCs w:val="19"/>
+        </w:rPr>
+        <w:t>Student</w:t>
+      </w:r>
+    </w:p>
+    <w:p>
+      <w:pPr>
+        <w:pStyle w:val="Normaalweb"/>
+        <w:shd w:val="clear" w:color="auto" w:fill="FFFFFF"/>
+        <w:spacing w:before="0" w:beforeAutospacing="0" w:after="0" w:afterAutospacing="0"/>
+        <w:rPr>
+          <w:rFonts w:ascii="Arial" w:hAnsi="Arial" w:cs="Arial"/>
+          <w:color w:val="222222"/>
+          <w:sz w:val="19"/>
+          <w:szCs w:val="19"/>
+        </w:rPr>
+      </w:pPr>
+      <w:r>
+        <w:rPr>
+          <w:rFonts w:ascii="Symbol" w:hAnsi="Symbol" w:cs="Arial"/>
+          <w:color w:val="222222"/>
+          <w:sz w:val="19"/>
+          <w:szCs w:val="19"/>
+        </w:rPr>
+        <w:t></w:t>
+      </w:r>
+      <w:r>
+        <w:rPr>
+          <w:color w:val="222222"/>
+          <w:sz w:val="14"/>
+          <w:szCs w:val="14"/>
+        </w:rPr>
+        <w:t>        </w:t>
+      </w:r>
+      <w:r>
+        <w:rPr>
+          <w:rStyle w:val="apple-converted-space"/>
+          <w:color w:val="222222"/>
+          <w:sz w:val="14"/>
+          <w:szCs w:val="14"/>
+        </w:rPr>
+        <w:t> </w:t>
+      </w:r>
+      <w:r>
+        <w:rPr>
+          <w:rFonts w:ascii="Arial" w:hAnsi="Arial" w:cs="Arial"/>
+          <w:color w:val="222222"/>
+          <w:sz w:val="19"/>
+          <w:szCs w:val="19"/>
+        </w:rPr>
+        <w:t>De student kan inloggen</w:t>
+      </w:r>
+    </w:p>
+    <w:p>
+      <w:pPr>
+        <w:pStyle w:val="Normaalweb"/>
+        <w:shd w:val="clear" w:color="auto" w:fill="FFFFFF"/>
+        <w:spacing w:before="0" w:beforeAutospacing="0" w:after="0" w:afterAutospacing="0"/>
+        <w:rPr>
+          <w:rFonts w:ascii="Arial" w:hAnsi="Arial" w:cs="Arial"/>
+          <w:color w:val="222222"/>
+          <w:sz w:val="19"/>
+          <w:szCs w:val="19"/>
+        </w:rPr>
+      </w:pPr>
+      <w:r>
+        <w:rPr>
+          <w:rFonts w:ascii="Symbol" w:hAnsi="Symbol" w:cs="Arial"/>
+          <w:color w:val="222222"/>
+          <w:sz w:val="19"/>
+          <w:szCs w:val="19"/>
+        </w:rPr>
+        <w:t></w:t>
+      </w:r>
+      <w:r>
+        <w:rPr>
+          <w:color w:val="222222"/>
+          <w:sz w:val="14"/>
+          <w:szCs w:val="14"/>
+        </w:rPr>
+        <w:t>        </w:t>
+      </w:r>
+      <w:r>
+        <w:rPr>
+          <w:rStyle w:val="apple-converted-space"/>
+          <w:color w:val="222222"/>
+          <w:sz w:val="14"/>
+          <w:szCs w:val="14"/>
+        </w:rPr>
+        <w:t> </w:t>
+      </w:r>
+      <w:r>
+        <w:rPr>
+          <w:rFonts w:ascii="Arial" w:hAnsi="Arial" w:cs="Arial"/>
+          <w:color w:val="222222"/>
+          <w:sz w:val="19"/>
+          <w:szCs w:val="19"/>
+        </w:rPr>
+        <w:t>De student kan de naam, foto, email en telefoonnummer van zijn klasgenoten zien.</w:t>
+      </w:r>
+    </w:p>
+    <w:p>
+      <w:pPr>
+        <w:pStyle w:val="Normaalweb"/>
+        <w:shd w:val="clear" w:color="auto" w:fill="FFFFFF"/>
+        <w:spacing w:before="0" w:beforeAutospacing="0" w:after="0" w:afterAutospacing="0"/>
+        <w:rPr>
+          <w:rFonts w:ascii="Arial" w:hAnsi="Arial" w:cs="Arial"/>
+          <w:color w:val="222222"/>
+          <w:sz w:val="19"/>
+          <w:szCs w:val="19"/>
+        </w:rPr>
+      </w:pPr>
+      <w:r>
+        <w:rPr>
+          <w:rFonts w:ascii="Symbol" w:hAnsi="Symbol" w:cs="Arial"/>
+          <w:color w:val="222222"/>
+          <w:sz w:val="19"/>
+          <w:szCs w:val="19"/>
+        </w:rPr>
+        <w:t></w:t>
+      </w:r>
+      <w:r>
+        <w:rPr>
+          <w:color w:val="222222"/>
+          <w:sz w:val="14"/>
+          <w:szCs w:val="14"/>
+        </w:rPr>
+        <w:t>        </w:t>
+      </w:r>
+      <w:r>
+        <w:rPr>
+          <w:rStyle w:val="apple-converted-space"/>
+          <w:color w:val="222222"/>
+          <w:sz w:val="14"/>
+          <w:szCs w:val="14"/>
+        </w:rPr>
+        <w:t> </w:t>
+      </w:r>
+      <w:r>
+        <w:rPr>
+          <w:rFonts w:ascii="Arial" w:hAnsi="Arial" w:cs="Arial"/>
+          <w:color w:val="222222"/>
+          <w:sz w:val="19"/>
+          <w:szCs w:val="19"/>
+        </w:rPr>
+        <w:t>De student kan de naam en foto van studenten uit een andere klas zien.</w:t>
+      </w:r>
+    </w:p>
+    <w:p>
+      <w:pPr>
+        <w:pStyle w:val="Normaalweb"/>
+        <w:shd w:val="clear" w:color="auto" w:fill="FFFFFF"/>
+        <w:spacing w:before="0" w:beforeAutospacing="0" w:after="0" w:afterAutospacing="0"/>
+        <w:rPr>
+          <w:rFonts w:ascii="Arial" w:hAnsi="Arial" w:cs="Arial"/>
+          <w:color w:val="222222"/>
+          <w:sz w:val="19"/>
+          <w:szCs w:val="19"/>
+        </w:rPr>
+      </w:pPr>
+      <w:r>
+        <w:rPr>
+          <w:rFonts w:ascii="Symbol" w:hAnsi="Symbol" w:cs="Arial"/>
+          <w:color w:val="222222"/>
+          <w:sz w:val="19"/>
+          <w:szCs w:val="19"/>
+        </w:rPr>
+        <w:t></w:t>
+      </w:r>
+      <w:r>
+        <w:rPr>
+          <w:color w:val="222222"/>
+          <w:sz w:val="14"/>
+          <w:szCs w:val="14"/>
+        </w:rPr>
+        <w:t>        </w:t>
+      </w:r>
+      <w:r>
+        <w:rPr>
+          <w:rStyle w:val="apple-converted-space"/>
+          <w:color w:val="222222"/>
+          <w:sz w:val="14"/>
+          <w:szCs w:val="14"/>
+        </w:rPr>
+        <w:t> </w:t>
+      </w:r>
+      <w:r>
+        <w:rPr>
+          <w:rFonts w:ascii="Arial" w:hAnsi="Arial" w:cs="Arial"/>
+          <w:color w:val="222222"/>
+          <w:sz w:val="19"/>
+          <w:szCs w:val="19"/>
+        </w:rPr>
+        <w:t>De student kan de naam en foto van zijn docent en mentor zien.</w:t>
+      </w:r>
+    </w:p>
+    <w:p>
+      <w:pPr>
+        <w:pStyle w:val="Normaalweb"/>
+        <w:shd w:val="clear" w:color="auto" w:fill="FFFFFF"/>
+        <w:spacing w:before="0" w:beforeAutospacing="0" w:after="0" w:afterAutospacing="0"/>
+        <w:rPr>
+          <w:rFonts w:ascii="Arial" w:hAnsi="Arial" w:cs="Arial"/>
+          <w:color w:val="222222"/>
+          <w:sz w:val="19"/>
+          <w:szCs w:val="19"/>
+        </w:rPr>
+      </w:pPr>
+      <w:r>
+        <w:rPr>
+          <w:rFonts w:ascii="Symbol" w:hAnsi="Symbol" w:cs="Arial"/>
+          <w:color w:val="222222"/>
+          <w:sz w:val="19"/>
+          <w:szCs w:val="19"/>
+        </w:rPr>
+        <w:t></w:t>
+      </w:r>
+      <w:r>
+        <w:rPr>
+          <w:color w:val="222222"/>
+          <w:sz w:val="14"/>
+          <w:szCs w:val="14"/>
+        </w:rPr>
+        <w:t>        </w:t>
+      </w:r>
+      <w:r>
+        <w:rPr>
+          <w:rStyle w:val="apple-converted-space"/>
+          <w:color w:val="222222"/>
+          <w:sz w:val="14"/>
+          <w:szCs w:val="14"/>
+        </w:rPr>
+        <w:t> </w:t>
+      </w:r>
+      <w:r>
+        <w:rPr>
+          <w:rFonts w:ascii="Arial" w:hAnsi="Arial" w:cs="Arial"/>
+          <w:color w:val="222222"/>
+          <w:sz w:val="19"/>
+          <w:szCs w:val="19"/>
+        </w:rPr>
+        <w:t>De student kan/moet zijn eigen email en telefoonnummer toevoegen en recent houden.</w:t>
+      </w:r>
+    </w:p>
+    <w:p>
+      <w:pPr>
+        <w:pStyle w:val="Normaalweb"/>
+        <w:shd w:val="clear" w:color="auto" w:fill="FFFFFF"/>
+        <w:spacing w:before="0" w:beforeAutospacing="0" w:after="0" w:afterAutospacing="0"/>
+        <w:rPr>
+          <w:rFonts w:ascii="Arial" w:hAnsi="Arial" w:cs="Arial"/>
+          <w:color w:val="222222"/>
+          <w:sz w:val="19"/>
+          <w:szCs w:val="19"/>
+        </w:rPr>
+      </w:pPr>
+    </w:p>
+    <w:p>
+      <w:pPr>
+        <w:shd w:val="clear" w:color="auto" w:fill="FFFFFF"/>
+        <w:spacing w:after="0"/>
+        <w:rPr>
+          <w:rFonts w:ascii="Arial" w:hAnsi="Arial" w:cs="Arial"/>
+          <w:color w:val="222222"/>
+          <w:sz w:val="19"/>
+          <w:szCs w:val="19"/>
+        </w:rPr>
+      </w:pPr>
+      <w:r>
+        <w:rPr>
+          <w:rFonts w:ascii="Arial" w:hAnsi="Arial" w:cs="Arial"/>
+          <w:b/>
+          <w:bCs/>
+          <w:color w:val="222222"/>
+          <w:sz w:val="19"/>
+          <w:szCs w:val="19"/>
+        </w:rPr>
+        <w:t>Docent</w:t>
+      </w:r>
+    </w:p>
+    <w:p>
+      <w:pPr>
+        <w:pStyle w:val="Normaalweb"/>
+        <w:shd w:val="clear" w:color="auto" w:fill="FFFFFF"/>
+        <w:spacing w:before="0" w:beforeAutospacing="0" w:after="0" w:afterAutospacing="0"/>
+        <w:rPr>
+          <w:rFonts w:ascii="Arial" w:hAnsi="Arial" w:cs="Arial"/>
+          <w:color w:val="222222"/>
+          <w:sz w:val="19"/>
+          <w:szCs w:val="19"/>
+        </w:rPr>
+      </w:pPr>
+      <w:r>
+        <w:rPr>
+          <w:rFonts w:ascii="Symbol" w:hAnsi="Symbol" w:cs="Arial"/>
+          <w:color w:val="222222"/>
+          <w:sz w:val="19"/>
+          <w:szCs w:val="19"/>
+        </w:rPr>
+        <w:t></w:t>
+      </w:r>
+      <w:r>
+        <w:rPr>
+          <w:color w:val="222222"/>
+          <w:sz w:val="14"/>
+          <w:szCs w:val="14"/>
+        </w:rPr>
+        <w:t>        </w:t>
+      </w:r>
+      <w:r>
+        <w:rPr>
+          <w:rStyle w:val="apple-converted-space"/>
+          <w:color w:val="222222"/>
+          <w:sz w:val="14"/>
+          <w:szCs w:val="14"/>
+        </w:rPr>
+        <w:t> </w:t>
+      </w:r>
+      <w:r>
+        <w:rPr>
+          <w:rFonts w:ascii="Arial" w:hAnsi="Arial" w:cs="Arial"/>
+          <w:color w:val="222222"/>
+          <w:sz w:val="19"/>
+          <w:szCs w:val="19"/>
+        </w:rPr>
+        <w:t>De docent kan inloggen.</w:t>
+      </w:r>
+    </w:p>
+    <w:p>
+      <w:pPr>
+        <w:pStyle w:val="Normaalweb"/>
+        <w:shd w:val="clear" w:color="auto" w:fill="FFFFFF"/>
+        <w:spacing w:before="0" w:beforeAutospacing="0" w:after="0" w:afterAutospacing="0"/>
+        <w:rPr>
+          <w:rFonts w:ascii="Arial" w:hAnsi="Arial" w:cs="Arial"/>
+          <w:color w:val="222222"/>
+          <w:sz w:val="19"/>
+          <w:szCs w:val="19"/>
+        </w:rPr>
+      </w:pPr>
+      <w:r>
+        <w:rPr>
+          <w:rFonts w:ascii="Symbol" w:hAnsi="Symbol" w:cs="Arial"/>
+          <w:color w:val="222222"/>
+          <w:sz w:val="19"/>
+          <w:szCs w:val="19"/>
+        </w:rPr>
+        <w:t></w:t>
+      </w:r>
+      <w:r>
+        <w:rPr>
+          <w:color w:val="222222"/>
+          <w:sz w:val="14"/>
+          <w:szCs w:val="14"/>
+        </w:rPr>
+        <w:t>        </w:t>
+      </w:r>
+      <w:r>
+        <w:rPr>
+          <w:rStyle w:val="apple-converted-space"/>
+          <w:color w:val="222222"/>
+          <w:sz w:val="14"/>
+          <w:szCs w:val="14"/>
+        </w:rPr>
+        <w:t> </w:t>
+      </w:r>
+      <w:r>
+        <w:rPr>
+          <w:rFonts w:ascii="Arial" w:hAnsi="Arial" w:cs="Arial"/>
+          <w:color w:val="222222"/>
+          <w:sz w:val="19"/>
+          <w:szCs w:val="19"/>
+        </w:rPr>
+        <w:t>De docent kan de naam, foto, email, telefoonnummer, adres en opmerkingen zien van de student.</w:t>
+      </w:r>
+    </w:p>
+    <w:p>
+      <w:pPr>
+        <w:pStyle w:val="Normaalweb"/>
+        <w:shd w:val="clear" w:color="auto" w:fill="FFFFFF"/>
+        <w:spacing w:before="0" w:beforeAutospacing="0" w:after="0" w:afterAutospacing="0"/>
+        <w:rPr>
+          <w:rFonts w:ascii="Arial" w:hAnsi="Arial" w:cs="Arial"/>
+          <w:color w:val="222222"/>
+          <w:sz w:val="19"/>
+          <w:szCs w:val="19"/>
+        </w:rPr>
+      </w:pPr>
+      <w:r>
+        <w:rPr>
+          <w:rFonts w:ascii="Symbol" w:hAnsi="Symbol" w:cs="Arial"/>
+          <w:color w:val="222222"/>
+          <w:sz w:val="19"/>
+          <w:szCs w:val="19"/>
+        </w:rPr>
+        <w:t></w:t>
+      </w:r>
+      <w:r>
+        <w:rPr>
+          <w:color w:val="222222"/>
+          <w:sz w:val="14"/>
+          <w:szCs w:val="14"/>
+        </w:rPr>
+        <w:t>        </w:t>
+      </w:r>
+      <w:r>
+        <w:rPr>
+          <w:rStyle w:val="apple-converted-space"/>
+          <w:color w:val="222222"/>
+          <w:sz w:val="14"/>
+          <w:szCs w:val="14"/>
+        </w:rPr>
+        <w:t> </w:t>
+      </w:r>
+      <w:r>
+        <w:rPr>
+          <w:rFonts w:ascii="Arial" w:hAnsi="Arial" w:cs="Arial"/>
+          <w:color w:val="222222"/>
+          <w:sz w:val="19"/>
+          <w:szCs w:val="19"/>
+        </w:rPr>
+        <w:t>De docent kan opmerkingen aanpassen en toevoegen.</w:t>
+      </w:r>
+    </w:p>
+    <w:p>
+      <w:pPr>
+        <w:pStyle w:val="Normaalweb"/>
+        <w:shd w:val="clear" w:color="auto" w:fill="FFFFFF"/>
+        <w:spacing w:before="0" w:beforeAutospacing="0" w:after="0" w:afterAutospacing="0"/>
+        <w:rPr>
+          <w:rFonts w:ascii="Arial" w:hAnsi="Arial" w:cs="Arial"/>
+          <w:color w:val="222222"/>
+          <w:sz w:val="19"/>
+          <w:szCs w:val="19"/>
+        </w:rPr>
+      </w:pPr>
+      <w:r>
+        <w:rPr>
+          <w:rFonts w:ascii="Symbol" w:hAnsi="Symbol" w:cs="Arial"/>
+          <w:color w:val="222222"/>
+          <w:sz w:val="19"/>
+          <w:szCs w:val="19"/>
+        </w:rPr>
+        <w:t></w:t>
+      </w:r>
+      <w:r>
+        <w:rPr>
+          <w:color w:val="222222"/>
+          <w:sz w:val="14"/>
+          <w:szCs w:val="14"/>
+        </w:rPr>
+        <w:t>        </w:t>
+      </w:r>
+      <w:r>
+        <w:rPr>
+          <w:rStyle w:val="apple-converted-space"/>
+          <w:color w:val="222222"/>
+          <w:sz w:val="14"/>
+          <w:szCs w:val="14"/>
+        </w:rPr>
+        <w:t> </w:t>
+      </w:r>
+      <w:r>
+        <w:rPr>
+          <w:rFonts w:ascii="Arial" w:hAnsi="Arial" w:cs="Arial"/>
+          <w:color w:val="222222"/>
+          <w:sz w:val="19"/>
+          <w:szCs w:val="19"/>
+        </w:rPr>
+        <w:t>De docent kan de naam en foto van andere docenten zien.</w:t>
+      </w:r>
+    </w:p>
+    <w:p>
+      <w:pPr>
+        <w:pStyle w:val="Normaalweb"/>
+        <w:shd w:val="clear" w:color="auto" w:fill="FFFFFF"/>
+        <w:spacing w:before="0" w:beforeAutospacing="0" w:after="0" w:afterAutospacing="0"/>
+        <w:rPr>
+          <w:rFonts w:ascii="Arial" w:hAnsi="Arial" w:cs="Arial"/>
+          <w:color w:val="222222"/>
+          <w:sz w:val="19"/>
+          <w:szCs w:val="19"/>
+        </w:rPr>
+      </w:pPr>
+    </w:p>
+    <w:p>
+      <w:pPr>
+        <w:shd w:val="clear" w:color="auto" w:fill="FFFFFF"/>
+        <w:spacing w:after="0"/>
+        <w:rPr>
+          <w:rFonts w:ascii="Arial" w:hAnsi="Arial" w:cs="Arial"/>
+          <w:color w:val="222222"/>
+          <w:sz w:val="19"/>
+          <w:szCs w:val="19"/>
+        </w:rPr>
+      </w:pPr>
+      <w:r>
+        <w:rPr>
+          <w:rFonts w:ascii="Arial" w:hAnsi="Arial" w:cs="Arial"/>
+          <w:b/>
+          <w:bCs/>
+          <w:color w:val="222222"/>
+          <w:sz w:val="19"/>
+          <w:szCs w:val="19"/>
+        </w:rPr>
+        <w:t>mentor</w:t>
+      </w:r>
+    </w:p>
+    <w:p>
+      <w:pPr>
+        <w:pStyle w:val="Normaalweb"/>
+        <w:shd w:val="clear" w:color="auto" w:fill="FFFFFF"/>
+        <w:spacing w:before="0" w:beforeAutospacing="0" w:after="0" w:afterAutospacing="0"/>
+        <w:rPr>
+          <w:rFonts w:ascii="Arial" w:hAnsi="Arial" w:cs="Arial"/>
+          <w:color w:val="222222"/>
+          <w:sz w:val="19"/>
+          <w:szCs w:val="19"/>
+        </w:rPr>
+      </w:pPr>
+      <w:r>
+        <w:rPr>
+          <w:rFonts w:ascii="Symbol" w:hAnsi="Symbol" w:cs="Arial"/>
+          <w:color w:val="222222"/>
+          <w:sz w:val="19"/>
+          <w:szCs w:val="19"/>
+        </w:rPr>
+        <w:t></w:t>
+      </w:r>
+      <w:r>
+        <w:rPr>
+          <w:color w:val="222222"/>
+          <w:sz w:val="14"/>
+          <w:szCs w:val="14"/>
+        </w:rPr>
+        <w:t>        </w:t>
+      </w:r>
+      <w:r>
+        <w:rPr>
+          <w:rStyle w:val="apple-converted-space"/>
+          <w:color w:val="222222"/>
+          <w:sz w:val="14"/>
+          <w:szCs w:val="14"/>
+        </w:rPr>
+        <w:t> </w:t>
+      </w:r>
+      <w:r>
+        <w:rPr>
+          <w:rFonts w:ascii="Arial" w:hAnsi="Arial" w:cs="Arial"/>
+          <w:color w:val="222222"/>
+          <w:sz w:val="19"/>
+          <w:szCs w:val="19"/>
+        </w:rPr>
+        <w:t>De mentor kan inloggen.</w:t>
+      </w:r>
+    </w:p>
+    <w:p>
+      <w:pPr>
+        <w:pStyle w:val="Normaalweb"/>
+        <w:shd w:val="clear" w:color="auto" w:fill="FFFFFF"/>
+        <w:spacing w:before="0" w:beforeAutospacing="0" w:after="0" w:afterAutospacing="0"/>
+        <w:rPr>
+          <w:rFonts w:ascii="Arial" w:hAnsi="Arial" w:cs="Arial"/>
+          <w:color w:val="222222"/>
+          <w:sz w:val="19"/>
+          <w:szCs w:val="19"/>
+        </w:rPr>
+      </w:pPr>
+      <w:r>
+        <w:rPr>
+          <w:rFonts w:ascii="Symbol" w:hAnsi="Symbol" w:cs="Arial"/>
+          <w:color w:val="222222"/>
+          <w:sz w:val="19"/>
+          <w:szCs w:val="19"/>
+        </w:rPr>
+        <w:t></w:t>
+      </w:r>
+      <w:r>
+        <w:rPr>
+          <w:color w:val="222222"/>
+          <w:sz w:val="14"/>
+          <w:szCs w:val="14"/>
+        </w:rPr>
+        <w:t>        </w:t>
+      </w:r>
+      <w:r>
+        <w:rPr>
+          <w:rStyle w:val="apple-converted-space"/>
+          <w:color w:val="222222"/>
+          <w:sz w:val="14"/>
+          <w:szCs w:val="14"/>
+        </w:rPr>
+        <w:t> </w:t>
+      </w:r>
+      <w:r>
+        <w:rPr>
+          <w:rFonts w:ascii="Arial" w:hAnsi="Arial" w:cs="Arial"/>
+          <w:color w:val="222222"/>
+          <w:sz w:val="19"/>
+          <w:szCs w:val="19"/>
+        </w:rPr>
+        <w:t>De mentor kan de naam, foto, email, telefoonnummer, adres en opmerkingen zien van de student.</w:t>
+      </w:r>
+    </w:p>
+    <w:p>
+      <w:pPr>
+        <w:pStyle w:val="Normaalweb"/>
+        <w:shd w:val="clear" w:color="auto" w:fill="FFFFFF"/>
+        <w:spacing w:before="0" w:beforeAutospacing="0" w:after="0" w:afterAutospacing="0"/>
+        <w:rPr>
+          <w:rFonts w:ascii="Arial" w:hAnsi="Arial" w:cs="Arial"/>
+          <w:color w:val="222222"/>
+          <w:sz w:val="19"/>
+          <w:szCs w:val="19"/>
+        </w:rPr>
+      </w:pPr>
+      <w:r>
+        <w:rPr>
+          <w:rFonts w:ascii="Symbol" w:hAnsi="Symbol" w:cs="Arial"/>
+          <w:color w:val="222222"/>
+          <w:sz w:val="19"/>
+          <w:szCs w:val="19"/>
+        </w:rPr>
+        <w:t></w:t>
+      </w:r>
+      <w:r>
+        <w:rPr>
+          <w:color w:val="222222"/>
+          <w:sz w:val="14"/>
+          <w:szCs w:val="14"/>
+        </w:rPr>
+        <w:t>        </w:t>
+      </w:r>
+      <w:r>
+        <w:rPr>
+          <w:rStyle w:val="apple-converted-space"/>
+          <w:color w:val="222222"/>
+          <w:sz w:val="14"/>
+          <w:szCs w:val="14"/>
+        </w:rPr>
+        <w:t> </w:t>
+      </w:r>
+      <w:r>
+        <w:rPr>
+          <w:rFonts w:ascii="Arial" w:hAnsi="Arial" w:cs="Arial"/>
+          <w:color w:val="222222"/>
+          <w:sz w:val="19"/>
+          <w:szCs w:val="19"/>
+        </w:rPr>
+        <w:t>De mentor kan opmerkingen aanpassen en toevoegen.</w:t>
+      </w:r>
+    </w:p>
+    <w:p>
+      <w:pPr>
+        <w:pStyle w:val="Normaalweb"/>
+        <w:shd w:val="clear" w:color="auto" w:fill="FFFFFF"/>
+        <w:spacing w:before="0" w:beforeAutospacing="0" w:after="0" w:afterAutospacing="0"/>
+        <w:rPr>
+          <w:rFonts w:ascii="Arial" w:hAnsi="Arial" w:cs="Arial"/>
+          <w:color w:val="222222"/>
+          <w:sz w:val="19"/>
+          <w:szCs w:val="19"/>
+        </w:rPr>
+      </w:pPr>
+      <w:r>
+        <w:rPr>
+          <w:rFonts w:ascii="Symbol" w:hAnsi="Symbol" w:cs="Arial"/>
+          <w:color w:val="222222"/>
+          <w:sz w:val="19"/>
+          <w:szCs w:val="19"/>
+        </w:rPr>
+        <w:t></w:t>
+      </w:r>
+      <w:r>
+        <w:rPr>
+          <w:color w:val="222222"/>
+          <w:sz w:val="14"/>
+          <w:szCs w:val="14"/>
+        </w:rPr>
+        <w:t>        </w:t>
+      </w:r>
+      <w:r>
+        <w:rPr>
+          <w:rStyle w:val="apple-converted-space"/>
+          <w:color w:val="222222"/>
+          <w:sz w:val="14"/>
+          <w:szCs w:val="14"/>
+        </w:rPr>
+        <w:t> </w:t>
+      </w:r>
+      <w:r>
+        <w:rPr>
+          <w:rFonts w:ascii="Arial" w:hAnsi="Arial" w:cs="Arial"/>
+          <w:color w:val="222222"/>
+          <w:sz w:val="19"/>
+          <w:szCs w:val="19"/>
+        </w:rPr>
+        <w:t>De mentor kan de naam en foto van andere docenten zien.</w:t>
+      </w:r>
+    </w:p>
+    <w:p>
+      <w:pPr>
+        <w:pStyle w:val="Normaalweb"/>
+        <w:shd w:val="clear" w:color="auto" w:fill="FFFFFF"/>
+        <w:spacing w:before="0" w:beforeAutospacing="0" w:after="0" w:afterAutospacing="0"/>
+        <w:rPr>
+          <w:rFonts w:ascii="Arial" w:hAnsi="Arial" w:cs="Arial"/>
+          <w:color w:val="222222"/>
+          <w:sz w:val="19"/>
+          <w:szCs w:val="19"/>
+        </w:rPr>
+      </w:pPr>
+    </w:p>
+    <w:p>
+      <w:pPr>
+        <w:shd w:val="clear" w:color="auto" w:fill="FFFFFF"/>
+        <w:spacing w:after="0"/>
+        <w:rPr>
+          <w:rFonts w:ascii="Arial" w:hAnsi="Arial" w:cs="Arial"/>
+          <w:color w:val="222222"/>
+          <w:sz w:val="19"/>
+          <w:szCs w:val="19"/>
+        </w:rPr>
+      </w:pPr>
+      <w:r>
+        <w:rPr>
+          <w:rFonts w:ascii="Arial" w:hAnsi="Arial" w:cs="Arial"/>
+          <w:b/>
+          <w:bCs/>
+          <w:color w:val="222222"/>
+          <w:sz w:val="19"/>
+          <w:szCs w:val="19"/>
+        </w:rPr>
+        <w:t>Directeur</w:t>
+      </w:r>
+    </w:p>
+    <w:p>
+      <w:pPr>
+        <w:pStyle w:val="Normaalweb"/>
+        <w:shd w:val="clear" w:color="auto" w:fill="FFFFFF"/>
+        <w:spacing w:before="0" w:beforeAutospacing="0" w:after="0" w:afterAutospacing="0"/>
+        <w:rPr>
+          <w:rFonts w:ascii="Arial" w:hAnsi="Arial" w:cs="Arial"/>
+          <w:color w:val="222222"/>
+          <w:sz w:val="19"/>
+          <w:szCs w:val="19"/>
+        </w:rPr>
+      </w:pPr>
+      <w:r>
+        <w:rPr>
+          <w:rFonts w:ascii="Symbol" w:hAnsi="Symbol" w:cs="Arial"/>
+          <w:color w:val="222222"/>
+          <w:sz w:val="19"/>
+          <w:szCs w:val="19"/>
+        </w:rPr>
+        <w:t></w:t>
+      </w:r>
+      <w:r>
+        <w:rPr>
+          <w:color w:val="222222"/>
+          <w:sz w:val="14"/>
+          <w:szCs w:val="14"/>
+        </w:rPr>
+        <w:t>        </w:t>
+      </w:r>
+      <w:r>
+        <w:rPr>
+          <w:rStyle w:val="apple-converted-space"/>
+          <w:color w:val="222222"/>
+          <w:sz w:val="14"/>
+          <w:szCs w:val="14"/>
+        </w:rPr>
+        <w:t> </w:t>
+      </w:r>
+      <w:r>
+        <w:rPr>
+          <w:rFonts w:ascii="Arial" w:hAnsi="Arial" w:cs="Arial"/>
+          <w:color w:val="222222"/>
+          <w:sz w:val="19"/>
+          <w:szCs w:val="19"/>
+        </w:rPr>
+        <w:t>De directeur kan inloggen.</w:t>
+      </w:r>
+    </w:p>
+    <w:p>
+      <w:pPr>
+        <w:pStyle w:val="Normaalweb"/>
+        <w:shd w:val="clear" w:color="auto" w:fill="FFFFFF"/>
+        <w:spacing w:before="0" w:beforeAutospacing="0" w:after="0" w:afterAutospacing="0"/>
+        <w:rPr>
+          <w:rFonts w:ascii="Arial" w:hAnsi="Arial" w:cs="Arial"/>
+          <w:color w:val="222222"/>
+          <w:sz w:val="19"/>
+          <w:szCs w:val="19"/>
+        </w:rPr>
+      </w:pPr>
+      <w:r>
+        <w:rPr>
+          <w:rFonts w:ascii="Symbol" w:hAnsi="Symbol" w:cs="Arial"/>
+          <w:color w:val="222222"/>
+          <w:sz w:val="19"/>
+          <w:szCs w:val="19"/>
+        </w:rPr>
+        <w:t></w:t>
+      </w:r>
+      <w:r>
+        <w:rPr>
+          <w:color w:val="222222"/>
+          <w:sz w:val="14"/>
+          <w:szCs w:val="14"/>
+        </w:rPr>
+        <w:t>        </w:t>
+      </w:r>
+      <w:r>
+        <w:rPr>
+          <w:rStyle w:val="apple-converted-space"/>
+          <w:color w:val="222222"/>
+          <w:sz w:val="14"/>
+          <w:szCs w:val="14"/>
+        </w:rPr>
+        <w:t> </w:t>
+      </w:r>
+      <w:r>
+        <w:rPr>
+          <w:rFonts w:ascii="Arial" w:hAnsi="Arial" w:cs="Arial"/>
+          <w:color w:val="222222"/>
+          <w:sz w:val="19"/>
+          <w:szCs w:val="19"/>
+        </w:rPr>
+        <w:t>De directeur kan studenten, docenten en mentors toevoegen en aanpassen.</w:t>
+      </w:r>
+    </w:p>
+    <w:p>
+      <w:pPr>
+        <w:pStyle w:val="Normaalweb"/>
+        <w:shd w:val="clear" w:color="auto" w:fill="FFFFFF"/>
+        <w:spacing w:before="0" w:beforeAutospacing="0" w:after="0" w:afterAutospacing="0"/>
+        <w:rPr>
+          <w:rFonts w:ascii="Arial" w:hAnsi="Arial" w:cs="Arial"/>
+          <w:color w:val="222222"/>
+          <w:sz w:val="19"/>
+          <w:szCs w:val="19"/>
+        </w:rPr>
+      </w:pPr>
+      <w:r>
+        <w:rPr>
+          <w:rFonts w:ascii="Symbol" w:hAnsi="Symbol" w:cs="Arial"/>
+          <w:color w:val="222222"/>
+          <w:sz w:val="19"/>
+          <w:szCs w:val="19"/>
+        </w:rPr>
+        <w:t></w:t>
+      </w:r>
+      <w:r>
+        <w:rPr>
+          <w:color w:val="222222"/>
+          <w:sz w:val="14"/>
+          <w:szCs w:val="14"/>
+        </w:rPr>
+        <w:t>        </w:t>
+      </w:r>
+      <w:r>
+        <w:rPr>
+          <w:rStyle w:val="apple-converted-space"/>
+          <w:color w:val="222222"/>
+          <w:sz w:val="14"/>
+          <w:szCs w:val="14"/>
+        </w:rPr>
+        <w:t> </w:t>
+      </w:r>
+      <w:r>
+        <w:rPr>
+          <w:rFonts w:ascii="Arial" w:hAnsi="Arial" w:cs="Arial"/>
+          <w:color w:val="222222"/>
+          <w:sz w:val="19"/>
+          <w:szCs w:val="19"/>
+        </w:rPr>
+        <w:t>De directeur kan de naam, foto, email, telefoonnummer, adres en opmerkingen zien van een student.</w:t>
+      </w:r>
+    </w:p>
+    <w:p>
+      <w:pPr>
+        <w:pStyle w:val="Normaalweb"/>
+        <w:shd w:val="clear" w:color="auto" w:fill="FFFFFF"/>
+        <w:spacing w:before="0" w:beforeAutospacing="0" w:after="0" w:afterAutospacing="0"/>
+        <w:rPr>
+          <w:rFonts w:ascii="Arial" w:hAnsi="Arial" w:cs="Arial"/>
+          <w:color w:val="222222"/>
+          <w:sz w:val="19"/>
+          <w:szCs w:val="19"/>
+        </w:rPr>
+      </w:pPr>
+      <w:r>
+        <w:rPr>
+          <w:rFonts w:ascii="Symbol" w:hAnsi="Symbol" w:cs="Arial"/>
+          <w:color w:val="222222"/>
+          <w:sz w:val="19"/>
+          <w:szCs w:val="19"/>
+        </w:rPr>
+        <w:t></w:t>
+      </w:r>
+      <w:r>
+        <w:rPr>
+          <w:color w:val="222222"/>
+          <w:sz w:val="14"/>
+          <w:szCs w:val="14"/>
+        </w:rPr>
+        <w:t>        </w:t>
+      </w:r>
+      <w:r>
+        <w:rPr>
+          <w:rStyle w:val="apple-converted-space"/>
+          <w:color w:val="222222"/>
+          <w:sz w:val="14"/>
+          <w:szCs w:val="14"/>
+        </w:rPr>
+        <w:t> </w:t>
+      </w:r>
+      <w:r>
+        <w:rPr>
+          <w:rFonts w:ascii="Arial" w:hAnsi="Arial" w:cs="Arial"/>
+          <w:color w:val="222222"/>
+          <w:sz w:val="19"/>
+          <w:szCs w:val="19"/>
+        </w:rPr>
+        <w:t>De directeur kan de naam en foto zien van de docenten/mentor.</w:t>
+      </w:r>
+    </w:p>
+    <w:p>
+      <w:pPr>
+        <w:pStyle w:val="Normaalweb"/>
+        <w:shd w:val="clear" w:color="auto" w:fill="FFFFFF"/>
+        <w:spacing w:before="0" w:beforeAutospacing="0" w:after="0" w:afterAutospacing="0"/>
+        <w:rPr>
+          <w:rFonts w:ascii="Arial" w:hAnsi="Arial" w:cs="Arial"/>
+          <w:color w:val="222222"/>
+          <w:sz w:val="19"/>
+          <w:szCs w:val="19"/>
+        </w:rPr>
+      </w:pPr>
+      <w:r>
+        <w:rPr>
+          <w:rFonts w:ascii="Symbol" w:hAnsi="Symbol" w:cs="Arial"/>
+          <w:color w:val="222222"/>
+          <w:sz w:val="19"/>
+          <w:szCs w:val="19"/>
+        </w:rPr>
+        <w:t></w:t>
+      </w:r>
+      <w:r>
+        <w:rPr>
+          <w:color w:val="222222"/>
+          <w:sz w:val="14"/>
+          <w:szCs w:val="14"/>
+        </w:rPr>
+        <w:t>        </w:t>
+      </w:r>
+      <w:r>
+        <w:rPr>
+          <w:rStyle w:val="apple-converted-space"/>
+          <w:color w:val="222222"/>
+          <w:sz w:val="14"/>
+          <w:szCs w:val="14"/>
+        </w:rPr>
+        <w:t> </w:t>
+      </w:r>
+      <w:r>
+        <w:rPr>
+          <w:rFonts w:ascii="Arial" w:hAnsi="Arial" w:cs="Arial"/>
+          <w:color w:val="222222"/>
+          <w:sz w:val="19"/>
+          <w:szCs w:val="19"/>
+        </w:rPr>
+        <w:t>De directeur kan opmerkingen aanpassen en toevoegen.</w:t>
+      </w:r>
+    </w:p>
+    <w:p>
+      <w:pPr>
+        <w:pStyle w:val="Normaalweb"/>
+        <w:shd w:val="clear" w:color="auto" w:fill="FFFFFF"/>
+        <w:spacing w:before="0" w:beforeAutospacing="0" w:after="0" w:afterAutospacing="0"/>
+        <w:rPr>
+          <w:rFonts w:ascii="Arial" w:hAnsi="Arial" w:cs="Arial"/>
+          <w:color w:val="222222"/>
+          <w:sz w:val="19"/>
+          <w:szCs w:val="19"/>
+        </w:rPr>
+      </w:pPr>
+      <w:r>
+        <w:rPr>
+          <w:rFonts w:ascii="Symbol" w:hAnsi="Symbol" w:cs="Arial"/>
+          <w:color w:val="222222"/>
+          <w:sz w:val="19"/>
+          <w:szCs w:val="19"/>
+        </w:rPr>
+        <w:t></w:t>
+      </w:r>
+      <w:r>
+        <w:rPr>
+          <w:color w:val="222222"/>
+          <w:sz w:val="14"/>
+          <w:szCs w:val="14"/>
+        </w:rPr>
+        <w:t>        </w:t>
+      </w:r>
+      <w:r>
+        <w:rPr>
+          <w:rStyle w:val="apple-converted-space"/>
+          <w:color w:val="222222"/>
+          <w:sz w:val="14"/>
+          <w:szCs w:val="14"/>
+        </w:rPr>
+        <w:t> </w:t>
+      </w:r>
+      <w:r>
+        <w:rPr>
+          <w:rFonts w:ascii="Arial" w:hAnsi="Arial" w:cs="Arial"/>
+          <w:color w:val="222222"/>
+          <w:sz w:val="19"/>
+          <w:szCs w:val="19"/>
+        </w:rPr>
+        <w:t>De directeur kan wachtwoorden aanpassen voor de studenten .</w:t>
+      </w:r>
+    </w:p>
+    <w:p>
+      <w:pPr>
+        <w:pStyle w:val="Kop2"/>
+      </w:pPr>
+      <w:bookmarkStart w:id="7" w:name="_Toc436294481"/>
+      <w:bookmarkStart w:id="8" w:name="1514db7db5fa241a__Toc436294480"/>
+      <w:r>
+        <w:t>2.2 opdrachtomschrijving</w:t>
+      </w:r>
+      <w:bookmarkEnd w:id="8"/>
+    </w:p>
+    <w:p>
+      <w:pPr>
+        <w:shd w:val="clear" w:color="auto" w:fill="FFFFFF"/>
+        <w:rPr>
+          <w:rFonts w:ascii="Arial" w:hAnsi="Arial" w:cs="Arial"/>
+          <w:color w:val="222222"/>
+          <w:sz w:val="19"/>
+          <w:szCs w:val="19"/>
+        </w:rPr>
+      </w:pPr>
+      <w:r>
+        <w:rPr>
+          <w:rFonts w:ascii="Arial" w:hAnsi="Arial" w:cs="Arial"/>
+          <w:color w:val="222222"/>
+          <w:sz w:val="19"/>
+          <w:szCs w:val="19"/>
+        </w:rPr>
+        <w:t>Met de klant is er besproken dat er een product gebouwd wordt, namelijk een smoelenboek.</w:t>
+      </w:r>
+      <w:r>
+        <w:rPr>
+          <w:rFonts w:ascii="Arial" w:hAnsi="Arial" w:cs="Arial"/>
+          <w:color w:val="222222"/>
+          <w:sz w:val="19"/>
+          <w:szCs w:val="19"/>
+        </w:rPr>
+        <w:br/>
+        <w:t>dit product wordt gebouwd doormiddel van de besproken producteisen.</w:t>
+      </w:r>
+      <w:r>
+        <w:rPr>
+          <w:rFonts w:ascii="Arial" w:hAnsi="Arial" w:cs="Arial"/>
+          <w:color w:val="222222"/>
+          <w:sz w:val="19"/>
+          <w:szCs w:val="19"/>
+        </w:rPr>
+        <w:br/>
+        <w:t>dit ontwerpdocument heeft betrekking op het bouwen van dit eerste prototype.</w:t>
+      </w:r>
+      <w:r>
+        <w:rPr>
+          <w:rFonts w:ascii="Arial" w:hAnsi="Arial" w:cs="Arial"/>
+          <w:color w:val="222222"/>
+          <w:sz w:val="19"/>
+          <w:szCs w:val="19"/>
+        </w:rPr>
+        <w:br/>
+        <w:t>het prototype dient evenals de uiteindelijke applicatie een gebruikersvriendelijke interface te krijgen</w:t>
+      </w:r>
+    </w:p>
+    <w:p>
+      <w:pPr>
+        <w:pStyle w:val="Kop2"/>
+      </w:pPr>
+      <w:r>
+        <w:t xml:space="preserve">2.3 </w:t>
+      </w:r>
+      <w:proofErr w:type="spellStart"/>
+      <w:r>
+        <w:t>Use</w:t>
+      </w:r>
+      <w:proofErr w:type="spellEnd"/>
+      <w:r>
+        <w:t xml:space="preserve"> cases</w:t>
       </w:r>
       <w:bookmarkEnd w:id="7"/>
     </w:p>
@@ -4159,126 +5247,72 @@
       <w:pPr>
         <w:pStyle w:val="Kop2"/>
       </w:pPr>
-      <w:bookmarkStart w:id="8" w:name="_Toc436294480"/>
-      <w:r>
-        <w:t>2.2 opdrachtomschrijving</w:t>
-      </w:r>
-      <w:bookmarkEnd w:id="8"/>
+      <w:bookmarkStart w:id="9" w:name="_Toc436294482"/>
+      <w:r>
+        <w:t xml:space="preserve">2.4 </w:t>
+      </w:r>
+      <w:proofErr w:type="spellStart"/>
+      <w:r>
+        <w:t>use</w:t>
+      </w:r>
+      <w:proofErr w:type="spellEnd"/>
+      <w:r>
+        <w:t xml:space="preserve"> case templates</w:t>
+      </w:r>
+      <w:bookmarkEnd w:id="9"/>
+    </w:p>
+    <w:p>
+      <w:bookmarkStart w:id="10" w:name="_Toc436294483"/>
+      <w:r>
+        <w:rPr>
+          <w:rStyle w:val="Kop3Char"/>
+        </w:rPr>
+        <w:t>2.4.1 UC1:</w:t>
+      </w:r>
+      <w:bookmarkEnd w:id="10"/>
+      <w:r>
+        <w:br/>
+      </w:r>
+      <w:r>
+        <w:br/>
+      </w:r>
+      <w:r>
+        <w:rPr>
+          <w:rStyle w:val="Kop2Char"/>
+        </w:rPr>
+        <w:t>2.5 Views</w:t>
+      </w:r>
+    </w:p>
+    <w:p>
+      <w:pPr>
+        <w:pStyle w:val="Kop3"/>
+      </w:pPr>
+      <w:bookmarkStart w:id="11" w:name="_Toc436294484"/>
+      <w:r>
+        <w:t>2.5.1 startview</w:t>
+      </w:r>
+      <w:bookmarkEnd w:id="11"/>
+    </w:p>
+    <w:p>
+      <w:pPr>
+        <w:pStyle w:val="Kop1"/>
+      </w:pPr>
+      <w:bookmarkStart w:id="12" w:name="_Toc436294485"/>
+      <w:r>
+        <w:t>3 Technisch ontwerp</w:t>
+      </w:r>
+      <w:bookmarkEnd w:id="12"/>
     </w:p>
     <w:p>
       <w:pPr>
         <w:pStyle w:val="Kop2"/>
       </w:pPr>
-      <w:bookmarkStart w:id="9" w:name="_Toc436294481"/>
-      <w:r>
-        <w:t xml:space="preserve">2.3 </w:t>
-      </w:r>
-      <w:proofErr w:type="spellStart"/>
-      <w:r>
-        <w:t>Use</w:t>
-      </w:r>
-      <w:proofErr w:type="spellEnd"/>
-      <w:r>
-        <w:t xml:space="preserve"> cases</w:t>
-      </w:r>
-      <w:bookmarkEnd w:id="9"/>
-    </w:p>
-    <w:p>
-      <w:pPr>
-        <w:pStyle w:val="Kop2"/>
-      </w:pPr>
-      <w:bookmarkStart w:id="10" w:name="_Toc436294482"/>
-      <w:r>
-        <w:t xml:space="preserve">2.4 </w:t>
-      </w:r>
-      <w:proofErr w:type="spellStart"/>
-      <w:r>
-        <w:t>use</w:t>
-      </w:r>
-      <w:proofErr w:type="spellEnd"/>
-      <w:r>
-        <w:t xml:space="preserve"> case templates</w:t>
-      </w:r>
-      <w:bookmarkEnd w:id="10"/>
-    </w:p>
-    <w:p>
-      <w:pPr>
-        <w:rPr>
-          <w:lang w:val="en-US"/>
-        </w:rPr>
-      </w:pPr>
-      <w:bookmarkStart w:id="11" w:name="_Toc436294483"/>
-      <w:r>
-        <w:rPr>
-          <w:rStyle w:val="Kop3Char"/>
-        </w:rPr>
-        <w:t>2.4.1 UC1:</w:t>
-      </w:r>
-      <w:bookmarkEnd w:id="11"/>
-      <w:r>
-        <w:br/>
-      </w:r>
-      <w:r>
-        <w:br/>
-      </w:r>
-      <w:r>
-        <w:rPr>
-          <w:rStyle w:val="Kop2Char"/>
-        </w:rPr>
-        <w:t>2.5 V</w:t>
-      </w:r>
-      <w:proofErr w:type="spellStart"/>
-      <w:r>
-        <w:rPr>
-          <w:rStyle w:val="Kop2Char"/>
-          <w:lang w:val="en-US"/>
-        </w:rPr>
-        <w:t>iews</w:t>
-      </w:r>
-      <w:proofErr w:type="spellEnd"/>
-    </w:p>
-    <w:p>
-      <w:pPr>
-        <w:pStyle w:val="Kop3"/>
-        <w:rPr>
-          <w:lang w:val="en-US"/>
-        </w:rPr>
-      </w:pPr>
-      <w:bookmarkStart w:id="12" w:name="_Toc436294484"/>
-      <w:r>
-        <w:rPr>
-          <w:lang w:val="en-US"/>
-        </w:rPr>
-        <w:t xml:space="preserve">2.5.1 </w:t>
-      </w:r>
-      <w:proofErr w:type="spellStart"/>
-      <w:r>
-        <w:rPr>
-          <w:lang w:val="en-US"/>
-        </w:rPr>
-        <w:t>startview</w:t>
-      </w:r>
-      <w:bookmarkEnd w:id="12"/>
-      <w:proofErr w:type="spellEnd"/>
-    </w:p>
-    <w:p>
-      <w:pPr>
-        <w:pStyle w:val="Kop1"/>
-      </w:pPr>
-      <w:bookmarkStart w:id="13" w:name="_Toc436294485"/>
-      <w:r>
-        <w:t>3 Technisch ontwerp</w:t>
-      </w:r>
+      <w:bookmarkStart w:id="13" w:name="_Toc436294486"/>
+      <w:r>
+        <w:t>3.1 Het technisch ontwerp van de view</w:t>
+      </w:r>
+      <w:bookmarkStart w:id="14" w:name="_GoBack"/>
       <w:bookmarkEnd w:id="13"/>
-    </w:p>
-    <w:p>
-      <w:pPr>
-        <w:pStyle w:val="Kop2"/>
-      </w:pPr>
-      <w:bookmarkStart w:id="14" w:name="_Toc436294486"/>
-      <w:r>
-        <w:t>3.1 Het technisch ontwerp van de view</w:t>
-      </w:r>
       <w:bookmarkEnd w:id="14"/>
     </w:p>
     <w:sectPr>
@@ -4959,6 +5993,27 @@
       <w:contextualSpacing/>
     </w:pPr>
   </w:style>
+  <w:style w:type="paragraph" w:styleId="Normaalweb">
+    <w:name w:val="Normal (Web)"/>
+    <w:basedOn w:val="Standaard"/>
+    <w:uiPriority w:val="99"/>
+    <w:unhideWhenUsed/>
+    <w:rsid w:val="00E25140"/>
+    <w:pPr>
+      <w:spacing w:before="100" w:beforeAutospacing="1" w:after="100" w:afterAutospacing="1" w:line="240" w:lineRule="auto"/>
+    </w:pPr>
+    <w:rPr>
+      <w:rFonts w:ascii="Times New Roman" w:eastAsia="Times New Roman" w:hAnsi="Times New Roman" w:cs="Times New Roman"/>
+      <w:sz w:val="24"/>
+      <w:szCs w:val="24"/>
+      <w:lang w:eastAsia="nl-NL"/>
+    </w:rPr>
+  </w:style>
+  <w:style w:type="character" w:customStyle="1" w:styleId="apple-converted-space">
+    <w:name w:val="apple-converted-space"/>
+    <w:basedOn w:val="Standaardalinea-lettertype"/>
+    <w:rsid w:val="00E25140"/>
+  </w:style>
 </w:styles>
 </file>
 
@@ -5393,6 +6448,27 @@
       <w:contextualSpacing/>
     </w:pPr>
   </w:style>
+  <w:style w:type="paragraph" w:styleId="Normaalweb">
+    <w:name w:val="Normal (Web)"/>
+    <w:basedOn w:val="Standaard"/>
+    <w:uiPriority w:val="99"/>
+    <w:unhideWhenUsed/>
+    <w:rsid w:val="00E25140"/>
+    <w:pPr>
+      <w:spacing w:before="100" w:beforeAutospacing="1" w:after="100" w:afterAutospacing="1" w:line="240" w:lineRule="auto"/>
+    </w:pPr>
+    <w:rPr>
+      <w:rFonts w:ascii="Times New Roman" w:eastAsia="Times New Roman" w:hAnsi="Times New Roman" w:cs="Times New Roman"/>
+      <w:sz w:val="24"/>
+      <w:szCs w:val="24"/>
+      <w:lang w:eastAsia="nl-NL"/>
+    </w:rPr>
+  </w:style>
+  <w:style w:type="character" w:customStyle="1" w:styleId="apple-converted-space">
+    <w:name w:val="apple-converted-space"/>
+    <w:basedOn w:val="Standaardalinea-lettertype"/>
+    <w:rsid w:val="00E25140"/>
+  </w:style>
 </w:styles>
 </file>
 
@@ -5686,7 +6762,7 @@
 </file>
 
 <file path=customXml/itemProps1.xml><?xml version="1.0" encoding="utf-8"?>
-<ds:datastoreItem xmlns:ds="http://schemas.openxmlformats.org/officeDocument/2006/customXml" ds:itemID="{78E05DE1-D3E2-4157-86FC-0C962BD74704}">
+<ds:datastoreItem xmlns:ds="http://schemas.openxmlformats.org/officeDocument/2006/customXml" ds:itemID="{FD296F19-E988-44B7-B0B6-380AB04EBB42}">
   <ds:schemaRefs>
     <ds:schemaRef ds:uri="http://schemas.openxmlformats.org/officeDocument/2006/bibliography"/>
   </ds:schemaRefs>

</xml_diff>